<commit_message>
- Minor changes to word/excel templates - Fix: Added round in katastash_plhrwmhs amounts
</commit_message>
<xml_diff>
--- a/metakinhseis/templates/word/tmpl_apof_metak_oikon.docx
+++ b/metakinhseis/templates/word/tmpl_apof_metak_oikon.docx
@@ -1,6 +1,6 @@
 
 <file path=word/document.xml><?xml version="1.0" encoding="utf-8"?>
-<w:document xmlns:wpc="http://schemas.microsoft.com/office/word/2010/wordprocessingCanvas" xmlns:cx="http://schemas.microsoft.com/office/drawing/2014/chartex" xmlns:cx1="http://schemas.microsoft.com/office/drawing/2015/9/8/chartex" xmlns:cx2="http://schemas.microsoft.com/office/drawing/2015/10/21/chartex" xmlns:cx3="http://schemas.microsoft.com/office/drawing/2016/5/9/chartex" xmlns:cx4="http://schemas.microsoft.com/office/drawing/2016/5/10/chartex" xmlns:cx5="http://schemas.microsoft.com/office/drawing/2016/5/11/chartex" xmlns:cx6="http://schemas.microsoft.com/office/drawing/2016/5/12/chartex" xmlns:cx7="http://schemas.microsoft.com/office/drawing/2016/5/13/chartex" xmlns:cx8="http://schemas.microsoft.com/office/drawing/2016/5/14/chartex" xmlns:mc="http://schemas.openxmlformats.org/markup-compatibility/2006" xmlns:aink="http://schemas.microsoft.com/office/drawing/2016/ink" xmlns:am3d="http://schemas.microsoft.com/office/drawing/2017/model3d" xmlns:o="urn:schemas-microsoft-com:office:office" xmlns:oel="http://schemas.microsoft.com/office/2019/extlst" xmlns:r="http://schemas.openxmlformats.org/officeDocument/2006/relationships" xmlns:m="http://schemas.openxmlformats.org/officeDocument/2006/math" xmlns:v="urn:schemas-microsoft-com:vml" xmlns:wp14="http://schemas.microsoft.com/office/word/2010/wordprocessingDrawing" xmlns:wp="http://schemas.openxmlformats.org/drawingml/2006/wordprocessingDrawing" xmlns:w10="urn:schemas-microsoft-com:office:word" xmlns:w="http://schemas.openxmlformats.org/wordprocessingml/2006/main" xmlns:w14="http://schemas.microsoft.com/office/word/2010/wordml" xmlns:w15="http://schemas.microsoft.com/office/word/2012/wordml" xmlns:w16cex="http://schemas.microsoft.com/office/word/2018/wordml/cex" xmlns:w16cid="http://schemas.microsoft.com/office/word/2016/wordml/cid" xmlns:w16="http://schemas.microsoft.com/office/word/2018/wordml" xmlns:w16du="http://schemas.microsoft.com/office/word/2023/wordml/word16du" xmlns:w16sdtdh="http://schemas.microsoft.com/office/word/2020/wordml/sdtdatahash" xmlns:w16se="http://schemas.microsoft.com/office/word/2015/wordml/symex" xmlns:wpg="http://schemas.microsoft.com/office/word/2010/wordprocessingGroup" xmlns:wpi="http://schemas.microsoft.com/office/word/2010/wordprocessingInk" xmlns:wne="http://schemas.microsoft.com/office/word/2006/wordml" xmlns:wps="http://schemas.microsoft.com/office/word/2010/wordprocessingShape" mc:Ignorable="w14 w15 w16se w16cid w16 w16cex w16sdtdh w16du wp14">
+<w:document xmlns:wpc="http://schemas.microsoft.com/office/word/2010/wordprocessingCanvas" xmlns:cx="http://schemas.microsoft.com/office/drawing/2014/chartex" xmlns:cx1="http://schemas.microsoft.com/office/drawing/2015/9/8/chartex" xmlns:cx2="http://schemas.microsoft.com/office/drawing/2015/10/21/chartex" xmlns:cx3="http://schemas.microsoft.com/office/drawing/2016/5/9/chartex" xmlns:cx4="http://schemas.microsoft.com/office/drawing/2016/5/10/chartex" xmlns:cx5="http://schemas.microsoft.com/office/drawing/2016/5/11/chartex" xmlns:cx6="http://schemas.microsoft.com/office/drawing/2016/5/12/chartex" xmlns:cx7="http://schemas.microsoft.com/office/drawing/2016/5/13/chartex" xmlns:cx8="http://schemas.microsoft.com/office/drawing/2016/5/14/chartex" xmlns:mc="http://schemas.openxmlformats.org/markup-compatibility/2006" xmlns:aink="http://schemas.microsoft.com/office/drawing/2016/ink" xmlns:am3d="http://schemas.microsoft.com/office/drawing/2017/model3d" xmlns:o="urn:schemas-microsoft-com:office:office" xmlns:oel="http://schemas.microsoft.com/office/2019/extlst" xmlns:r="http://schemas.openxmlformats.org/officeDocument/2006/relationships" xmlns:m="http://schemas.openxmlformats.org/officeDocument/2006/math" xmlns:v="urn:schemas-microsoft-com:vml" xmlns:wp14="http://schemas.microsoft.com/office/word/2010/wordprocessingDrawing" xmlns:wp="http://schemas.openxmlformats.org/drawingml/2006/wordprocessingDrawing" xmlns:w10="urn:schemas-microsoft-com:office:word" xmlns:w="http://schemas.openxmlformats.org/wordprocessingml/2006/main" xmlns:w14="http://schemas.microsoft.com/office/word/2010/wordml" xmlns:w15="http://schemas.microsoft.com/office/word/2012/wordml" xmlns:w16cex="http://schemas.microsoft.com/office/word/2018/wordml/cex" xmlns:w16cid="http://schemas.microsoft.com/office/word/2016/wordml/cid" xmlns:w16="http://schemas.microsoft.com/office/word/2018/wordml" xmlns:w16du="http://schemas.microsoft.com/office/word/2023/wordml/word16du" xmlns:w16sdtdh="http://schemas.microsoft.com/office/word/2020/wordml/sdtdatahash" xmlns:w16sdtfl="http://schemas.microsoft.com/office/word/2024/wordml/sdtformatlock" xmlns:w16se="http://schemas.microsoft.com/office/word/2015/wordml/symex" xmlns:wpg="http://schemas.microsoft.com/office/word/2010/wordprocessingGroup" xmlns:wpi="http://schemas.microsoft.com/office/word/2010/wordprocessingInk" xmlns:wne="http://schemas.microsoft.com/office/word/2006/wordml" xmlns:wps="http://schemas.microsoft.com/office/word/2010/wordprocessingShape" mc:Ignorable="w14 w15 w16se w16cid w16 w16cex w16sdtdh w16sdtfl w16du wp14">
   <w:background w:color="FFFFFF"/>
   <w:body>
     <w:p/>
@@ -19,7 +19,6 @@
         <w:tc>
           <w:tcPr>
             <w:tcW w:w="4410" w:type="dxa"/>
-            <w:shd w:val="clear" w:color="auto" w:fill="auto"/>
             <w:vAlign w:val="center"/>
           </w:tcPr>
           <w:p>
@@ -99,7 +98,6 @@
         <w:tc>
           <w:tcPr>
             <w:tcW w:w="4590" w:type="dxa"/>
-            <w:shd w:val="clear" w:color="auto" w:fill="auto"/>
           </w:tcPr>
           <w:p>
             <w:pPr>
@@ -177,7 +175,6 @@
         <w:tc>
           <w:tcPr>
             <w:tcW w:w="4410" w:type="dxa"/>
-            <w:shd w:val="clear" w:color="auto" w:fill="auto"/>
           </w:tcPr>
           <w:p>
             <w:pPr>
@@ -252,7 +249,6 @@
         <w:tc>
           <w:tcPr>
             <w:tcW w:w="4590" w:type="dxa"/>
-            <w:shd w:val="clear" w:color="auto" w:fill="auto"/>
           </w:tcPr>
           <w:p>
             <w:pPr>
@@ -307,13 +303,23 @@
                 <w:szCs w:val="22"/>
               </w:rPr>
             </w:pPr>
+            <w:proofErr w:type="spellStart"/>
             <w:r>
               <w:rPr>
                 <w:rFonts w:ascii="Calibri" w:hAnsi="Calibri"/>
                 <w:sz w:val="22"/>
                 <w:szCs w:val="22"/>
               </w:rPr>
-              <w:t>Αρ.Πρωτ. :</w:t>
+              <w:t>Αρ.Πρωτ</w:t>
+            </w:r>
+            <w:proofErr w:type="spellEnd"/>
+            <w:r>
+              <w:rPr>
+                <w:rFonts w:ascii="Calibri" w:hAnsi="Calibri"/>
+                <w:sz w:val="22"/>
+                <w:szCs w:val="22"/>
+              </w:rPr>
+              <w:t>. :</w:t>
             </w:r>
             <w:r>
               <w:rPr>
@@ -334,7 +340,6 @@
         <w:tc>
           <w:tcPr>
             <w:tcW w:w="4410" w:type="dxa"/>
-            <w:shd w:val="clear" w:color="auto" w:fill="auto"/>
           </w:tcPr>
           <w:p>
             <w:pPr>
@@ -468,7 +473,6 @@
                                     <w:tc>
                                       <w:tcPr>
                                         <w:tcW w:w="4428" w:type="dxa"/>
-                                        <w:shd w:val="clear" w:color="auto" w:fill="auto"/>
                                       </w:tcPr>
                                       <w:p>
                                         <w:pPr>
@@ -506,14 +510,31 @@
                                             <w:sz w:val="22"/>
                                             <w:szCs w:val="22"/>
                                           </w:rPr>
-                                          <w:t>: Ζαχαριουδάκη Κλ.</w:t>
+                                          <w:t xml:space="preserve">: </w:t>
+                                        </w:r>
+                                        <w:proofErr w:type="spellStart"/>
+                                        <w:r>
+                                          <w:rPr>
+                                            <w:rFonts w:ascii="Calibri" w:eastAsia="Calibri" w:hAnsi="Calibri"/>
+                                            <w:sz w:val="22"/>
+                                            <w:szCs w:val="22"/>
+                                          </w:rPr>
+                                          <w:t>Ζαχαριουδάκη</w:t>
+                                        </w:r>
+                                        <w:proofErr w:type="spellEnd"/>
+                                        <w:r>
+                                          <w:rPr>
+                                            <w:rFonts w:ascii="Calibri" w:eastAsia="Calibri" w:hAnsi="Calibri"/>
+                                            <w:sz w:val="22"/>
+                                            <w:szCs w:val="22"/>
+                                          </w:rPr>
+                                          <w:t xml:space="preserve"> Κλ.</w:t>
                                         </w:r>
                                       </w:p>
                                     </w:tc>
                                     <w:tc>
                                       <w:tcPr>
                                         <w:tcW w:w="4560" w:type="dxa"/>
-                                        <w:shd w:val="clear" w:color="auto" w:fill="auto"/>
                                       </w:tcPr>
                                       <w:p>
                                         <w:pPr>
@@ -543,7 +564,6 @@
                                     <w:tc>
                                       <w:tcPr>
                                         <w:tcW w:w="4428" w:type="dxa"/>
-                                        <w:shd w:val="clear" w:color="auto" w:fill="auto"/>
                                       </w:tcPr>
                                       <w:p>
                                         <w:pPr>
@@ -558,14 +578,34 @@
                                             <w:szCs w:val="22"/>
                                           </w:rPr>
                                         </w:pPr>
+                                        <w:proofErr w:type="spellStart"/>
                                         <w:r>
                                           <w:rPr>
                                             <w:rFonts w:ascii="Calibri" w:eastAsia="Calibri" w:hAnsi="Calibri"/>
                                             <w:sz w:val="22"/>
                                             <w:szCs w:val="22"/>
                                           </w:rPr>
-                                          <w:t>Ταχ. Δ/νση</w:t>
+                                          <w:t>Ταχ</w:t>
                                         </w:r>
+                                        <w:proofErr w:type="spellEnd"/>
+                                        <w:r>
+                                          <w:rPr>
+                                            <w:rFonts w:ascii="Calibri" w:eastAsia="Calibri" w:hAnsi="Calibri"/>
+                                            <w:sz w:val="22"/>
+                                            <w:szCs w:val="22"/>
+                                          </w:rPr>
+                                          <w:t>. Δ/</w:t>
+                                        </w:r>
+                                        <w:proofErr w:type="spellStart"/>
+                                        <w:r>
+                                          <w:rPr>
+                                            <w:rFonts w:ascii="Calibri" w:eastAsia="Calibri" w:hAnsi="Calibri"/>
+                                            <w:sz w:val="22"/>
+                                            <w:szCs w:val="22"/>
+                                          </w:rPr>
+                                          <w:t>νση</w:t>
+                                        </w:r>
+                                        <w:proofErr w:type="spellEnd"/>
                                         <w:r>
                                           <w:rPr>
                                             <w:rFonts w:ascii="Calibri" w:eastAsia="Calibri" w:hAnsi="Calibri"/>
@@ -581,14 +621,31 @@
                                             <w:sz w:val="22"/>
                                             <w:szCs w:val="22"/>
                                           </w:rPr>
-                                          <w:t>: Πιτσουλάκη 73</w:t>
+                                          <w:t xml:space="preserve">: </w:t>
+                                        </w:r>
+                                        <w:proofErr w:type="spellStart"/>
+                                        <w:r>
+                                          <w:rPr>
+                                            <w:rFonts w:ascii="Calibri" w:eastAsia="Calibri" w:hAnsi="Calibri"/>
+                                            <w:sz w:val="22"/>
+                                            <w:szCs w:val="22"/>
+                                          </w:rPr>
+                                          <w:t>Πιτσουλάκη</w:t>
+                                        </w:r>
+                                        <w:proofErr w:type="spellEnd"/>
+                                        <w:r>
+                                          <w:rPr>
+                                            <w:rFonts w:ascii="Calibri" w:eastAsia="Calibri" w:hAnsi="Calibri"/>
+                                            <w:sz w:val="22"/>
+                                            <w:szCs w:val="22"/>
+                                          </w:rPr>
+                                          <w:t xml:space="preserve"> 73</w:t>
                                         </w:r>
                                       </w:p>
                                     </w:tc>
                                     <w:tc>
                                       <w:tcPr>
                                         <w:tcW w:w="4560" w:type="dxa"/>
-                                        <w:shd w:val="clear" w:color="auto" w:fill="auto"/>
                                       </w:tcPr>
                                       <w:p>
                                         <w:pPr>
@@ -609,7 +666,6 @@
                                     <w:tc>
                                       <w:tcPr>
                                         <w:tcW w:w="4428" w:type="dxa"/>
-                                        <w:shd w:val="clear" w:color="auto" w:fill="auto"/>
                                       </w:tcPr>
                                       <w:p>
                                         <w:pPr>
@@ -624,13 +680,41 @@
                                             <w:szCs w:val="22"/>
                                           </w:rPr>
                                         </w:pPr>
+                                        <w:proofErr w:type="spellStart"/>
                                         <w:r>
                                           <w:rPr>
                                             <w:rFonts w:ascii="Calibri" w:eastAsia="Calibri" w:hAnsi="Calibri"/>
                                             <w:sz w:val="22"/>
                                             <w:szCs w:val="22"/>
                                           </w:rPr>
-                                          <w:t>Ταχ. Κώδ.</w:t>
+                                          <w:t>Ταχ</w:t>
+                                        </w:r>
+                                        <w:proofErr w:type="spellEnd"/>
+                                        <w:r>
+                                          <w:rPr>
+                                            <w:rFonts w:ascii="Calibri" w:eastAsia="Calibri" w:hAnsi="Calibri"/>
+                                            <w:sz w:val="22"/>
+                                            <w:szCs w:val="22"/>
+                                          </w:rPr>
+                                          <w:t xml:space="preserve">. </w:t>
+                                        </w:r>
+                                        <w:proofErr w:type="spellStart"/>
+                                        <w:r>
+                                          <w:rPr>
+                                            <w:rFonts w:ascii="Calibri" w:eastAsia="Calibri" w:hAnsi="Calibri"/>
+                                            <w:sz w:val="22"/>
+                                            <w:szCs w:val="22"/>
+                                          </w:rPr>
+                                          <w:t>Κώδ</w:t>
+                                        </w:r>
+                                        <w:proofErr w:type="spellEnd"/>
+                                        <w:r>
+                                          <w:rPr>
+                                            <w:rFonts w:ascii="Calibri" w:eastAsia="Calibri" w:hAnsi="Calibri"/>
+                                            <w:sz w:val="22"/>
+                                            <w:szCs w:val="22"/>
+                                          </w:rPr>
+                                          <w:t>.</w:t>
                                         </w:r>
                                         <w:r>
                                           <w:rPr>
@@ -654,7 +738,6 @@
                                     <w:tc>
                                       <w:tcPr>
                                         <w:tcW w:w="4560" w:type="dxa"/>
-                                        <w:shd w:val="clear" w:color="auto" w:fill="auto"/>
                                       </w:tcPr>
                                       <w:p>
                                         <w:pPr>
@@ -704,7 +787,6 @@
                                     <w:tc>
                                       <w:tcPr>
                                         <w:tcW w:w="4428" w:type="dxa"/>
-                                        <w:shd w:val="clear" w:color="auto" w:fill="auto"/>
                                       </w:tcPr>
                                       <w:p>
                                         <w:pPr>
@@ -749,7 +831,6 @@
                                     <w:tc>
                                       <w:tcPr>
                                         <w:tcW w:w="4560" w:type="dxa"/>
-                                        <w:shd w:val="clear" w:color="auto" w:fill="auto"/>
                                       </w:tcPr>
                                       <w:p>
                                         <w:pPr>
@@ -782,7 +863,6 @@
                                     <w:tc>
                                       <w:tcPr>
                                         <w:tcW w:w="4428" w:type="dxa"/>
-                                        <w:shd w:val="clear" w:color="auto" w:fill="auto"/>
                                       </w:tcPr>
                                       <w:p>
                                         <w:pPr>
@@ -840,7 +920,6 @@
                                     <w:tc>
                                       <w:tcPr>
                                         <w:tcW w:w="4560" w:type="dxa"/>
-                                        <w:shd w:val="clear" w:color="auto" w:fill="auto"/>
                                       </w:tcPr>
                                       <w:p>
                                         <w:pPr>
@@ -918,7 +997,6 @@
                               <w:tc>
                                 <w:tcPr>
                                   <w:tcW w:w="4428" w:type="dxa"/>
-                                  <w:shd w:val="clear" w:color="auto" w:fill="auto"/>
                                 </w:tcPr>
                                 <w:p>
                                   <w:pPr>
@@ -956,14 +1034,31 @@
                                       <w:sz w:val="22"/>
                                       <w:szCs w:val="22"/>
                                     </w:rPr>
-                                    <w:t>: Ζαχαριουδάκη Κλ.</w:t>
+                                    <w:t xml:space="preserve">: </w:t>
+                                  </w:r>
+                                  <w:proofErr w:type="spellStart"/>
+                                  <w:r>
+                                    <w:rPr>
+                                      <w:rFonts w:ascii="Calibri" w:eastAsia="Calibri" w:hAnsi="Calibri"/>
+                                      <w:sz w:val="22"/>
+                                      <w:szCs w:val="22"/>
+                                    </w:rPr>
+                                    <w:t>Ζαχαριουδάκη</w:t>
+                                  </w:r>
+                                  <w:proofErr w:type="spellEnd"/>
+                                  <w:r>
+                                    <w:rPr>
+                                      <w:rFonts w:ascii="Calibri" w:eastAsia="Calibri" w:hAnsi="Calibri"/>
+                                      <w:sz w:val="22"/>
+                                      <w:szCs w:val="22"/>
+                                    </w:rPr>
+                                    <w:t xml:space="preserve"> Κλ.</w:t>
                                   </w:r>
                                 </w:p>
                               </w:tc>
                               <w:tc>
                                 <w:tcPr>
                                   <w:tcW w:w="4560" w:type="dxa"/>
-                                  <w:shd w:val="clear" w:color="auto" w:fill="auto"/>
                                 </w:tcPr>
                                 <w:p>
                                   <w:pPr>
@@ -993,7 +1088,6 @@
                               <w:tc>
                                 <w:tcPr>
                                   <w:tcW w:w="4428" w:type="dxa"/>
-                                  <w:shd w:val="clear" w:color="auto" w:fill="auto"/>
                                 </w:tcPr>
                                 <w:p>
                                   <w:pPr>
@@ -1008,14 +1102,34 @@
                                       <w:szCs w:val="22"/>
                                     </w:rPr>
                                   </w:pPr>
+                                  <w:proofErr w:type="spellStart"/>
                                   <w:r>
                                     <w:rPr>
                                       <w:rFonts w:ascii="Calibri" w:eastAsia="Calibri" w:hAnsi="Calibri"/>
                                       <w:sz w:val="22"/>
                                       <w:szCs w:val="22"/>
                                     </w:rPr>
-                                    <w:t>Ταχ. Δ/νση</w:t>
+                                    <w:t>Ταχ</w:t>
                                   </w:r>
+                                  <w:proofErr w:type="spellEnd"/>
+                                  <w:r>
+                                    <w:rPr>
+                                      <w:rFonts w:ascii="Calibri" w:eastAsia="Calibri" w:hAnsi="Calibri"/>
+                                      <w:sz w:val="22"/>
+                                      <w:szCs w:val="22"/>
+                                    </w:rPr>
+                                    <w:t>. Δ/</w:t>
+                                  </w:r>
+                                  <w:proofErr w:type="spellStart"/>
+                                  <w:r>
+                                    <w:rPr>
+                                      <w:rFonts w:ascii="Calibri" w:eastAsia="Calibri" w:hAnsi="Calibri"/>
+                                      <w:sz w:val="22"/>
+                                      <w:szCs w:val="22"/>
+                                    </w:rPr>
+                                    <w:t>νση</w:t>
+                                  </w:r>
+                                  <w:proofErr w:type="spellEnd"/>
                                   <w:r>
                                     <w:rPr>
                                       <w:rFonts w:ascii="Calibri" w:eastAsia="Calibri" w:hAnsi="Calibri"/>
@@ -1031,14 +1145,31 @@
                                       <w:sz w:val="22"/>
                                       <w:szCs w:val="22"/>
                                     </w:rPr>
-                                    <w:t>: Πιτσουλάκη 73</w:t>
+                                    <w:t xml:space="preserve">: </w:t>
+                                  </w:r>
+                                  <w:proofErr w:type="spellStart"/>
+                                  <w:r>
+                                    <w:rPr>
+                                      <w:rFonts w:ascii="Calibri" w:eastAsia="Calibri" w:hAnsi="Calibri"/>
+                                      <w:sz w:val="22"/>
+                                      <w:szCs w:val="22"/>
+                                    </w:rPr>
+                                    <w:t>Πιτσουλάκη</w:t>
+                                  </w:r>
+                                  <w:proofErr w:type="spellEnd"/>
+                                  <w:r>
+                                    <w:rPr>
+                                      <w:rFonts w:ascii="Calibri" w:eastAsia="Calibri" w:hAnsi="Calibri"/>
+                                      <w:sz w:val="22"/>
+                                      <w:szCs w:val="22"/>
+                                    </w:rPr>
+                                    <w:t xml:space="preserve"> 73</w:t>
                                   </w:r>
                                 </w:p>
                               </w:tc>
                               <w:tc>
                                 <w:tcPr>
                                   <w:tcW w:w="4560" w:type="dxa"/>
-                                  <w:shd w:val="clear" w:color="auto" w:fill="auto"/>
                                 </w:tcPr>
                                 <w:p>
                                   <w:pPr>
@@ -1059,7 +1190,6 @@
                               <w:tc>
                                 <w:tcPr>
                                   <w:tcW w:w="4428" w:type="dxa"/>
-                                  <w:shd w:val="clear" w:color="auto" w:fill="auto"/>
                                 </w:tcPr>
                                 <w:p>
                                   <w:pPr>
@@ -1074,13 +1204,41 @@
                                       <w:szCs w:val="22"/>
                                     </w:rPr>
                                   </w:pPr>
+                                  <w:proofErr w:type="spellStart"/>
                                   <w:r>
                                     <w:rPr>
                                       <w:rFonts w:ascii="Calibri" w:eastAsia="Calibri" w:hAnsi="Calibri"/>
                                       <w:sz w:val="22"/>
                                       <w:szCs w:val="22"/>
                                     </w:rPr>
-                                    <w:t>Ταχ. Κώδ.</w:t>
+                                    <w:t>Ταχ</w:t>
+                                  </w:r>
+                                  <w:proofErr w:type="spellEnd"/>
+                                  <w:r>
+                                    <w:rPr>
+                                      <w:rFonts w:ascii="Calibri" w:eastAsia="Calibri" w:hAnsi="Calibri"/>
+                                      <w:sz w:val="22"/>
+                                      <w:szCs w:val="22"/>
+                                    </w:rPr>
+                                    <w:t xml:space="preserve">. </w:t>
+                                  </w:r>
+                                  <w:proofErr w:type="spellStart"/>
+                                  <w:r>
+                                    <w:rPr>
+                                      <w:rFonts w:ascii="Calibri" w:eastAsia="Calibri" w:hAnsi="Calibri"/>
+                                      <w:sz w:val="22"/>
+                                      <w:szCs w:val="22"/>
+                                    </w:rPr>
+                                    <w:t>Κώδ</w:t>
+                                  </w:r>
+                                  <w:proofErr w:type="spellEnd"/>
+                                  <w:r>
+                                    <w:rPr>
+                                      <w:rFonts w:ascii="Calibri" w:eastAsia="Calibri" w:hAnsi="Calibri"/>
+                                      <w:sz w:val="22"/>
+                                      <w:szCs w:val="22"/>
+                                    </w:rPr>
+                                    <w:t>.</w:t>
                                   </w:r>
                                   <w:r>
                                     <w:rPr>
@@ -1104,7 +1262,6 @@
                               <w:tc>
                                 <w:tcPr>
                                   <w:tcW w:w="4560" w:type="dxa"/>
-                                  <w:shd w:val="clear" w:color="auto" w:fill="auto"/>
                                 </w:tcPr>
                                 <w:p>
                                   <w:pPr>
@@ -1154,7 +1311,6 @@
                               <w:tc>
                                 <w:tcPr>
                                   <w:tcW w:w="4428" w:type="dxa"/>
-                                  <w:shd w:val="clear" w:color="auto" w:fill="auto"/>
                                 </w:tcPr>
                                 <w:p>
                                   <w:pPr>
@@ -1199,7 +1355,6 @@
                               <w:tc>
                                 <w:tcPr>
                                   <w:tcW w:w="4560" w:type="dxa"/>
-                                  <w:shd w:val="clear" w:color="auto" w:fill="auto"/>
                                 </w:tcPr>
                                 <w:p>
                                   <w:pPr>
@@ -1232,7 +1387,6 @@
                               <w:tc>
                                 <w:tcPr>
                                   <w:tcW w:w="4428" w:type="dxa"/>
-                                  <w:shd w:val="clear" w:color="auto" w:fill="auto"/>
                                 </w:tcPr>
                                 <w:p>
                                   <w:pPr>
@@ -1290,7 +1444,6 @@
                               <w:tc>
                                 <w:tcPr>
                                   <w:tcW w:w="4560" w:type="dxa"/>
-                                  <w:shd w:val="clear" w:color="auto" w:fill="auto"/>
                                 </w:tcPr>
                                 <w:p>
                                   <w:pPr>
@@ -1354,7 +1507,6 @@
         <w:tc>
           <w:tcPr>
             <w:tcW w:w="4590" w:type="dxa"/>
-            <w:shd w:val="clear" w:color="auto" w:fill="auto"/>
           </w:tcPr>
           <w:p>
             <w:pPr>
@@ -1441,7 +1593,25 @@
           <w:sz w:val="22"/>
           <w:szCs w:val="22"/>
         </w:rPr>
-        <w:t xml:space="preserve">Τις διατάξεις της υποπαραγράφου </w:t>
+        <w:t xml:space="preserve">Τις διατάξεις της </w:t>
+      </w:r>
+      <w:proofErr w:type="spellStart"/>
+      <w:r>
+        <w:rPr>
+          <w:rFonts w:ascii="Calibri" w:hAnsi="Calibri"/>
+          <w:sz w:val="22"/>
+          <w:szCs w:val="22"/>
+        </w:rPr>
+        <w:t>υποπαραγράφου</w:t>
+      </w:r>
+      <w:proofErr w:type="spellEnd"/>
+      <w:r>
+        <w:rPr>
+          <w:rFonts w:ascii="Calibri" w:hAnsi="Calibri"/>
+          <w:sz w:val="22"/>
+          <w:szCs w:val="22"/>
+        </w:rPr>
+        <w:t xml:space="preserve"> </w:t>
       </w:r>
       <w:r>
         <w:rPr>
@@ -1520,23 +1690,7 @@
           <w:sz w:val="22"/>
           <w:szCs w:val="22"/>
         </w:rPr>
-        <w:t>Α)</w:t>
-      </w:r>
-      <w:r>
-        <w:rPr>
-          <w:rFonts w:ascii="Calibri" w:hAnsi="Calibri"/>
-          <w:sz w:val="22"/>
-          <w:szCs w:val="22"/>
-        </w:rPr>
-        <w:t xml:space="preserve"> </w:t>
-      </w:r>
-      <w:r>
-        <w:rPr>
-          <w:rFonts w:ascii="Calibri" w:hAnsi="Calibri"/>
-          <w:sz w:val="22"/>
-          <w:szCs w:val="22"/>
-        </w:rPr>
-        <w:t xml:space="preserve">με το </w:t>
+        <w:t xml:space="preserve">Α) με το </w:t>
       </w:r>
       <w:r>
         <w:rPr>
@@ -1568,8 +1722,8 @@
           <w:rFonts w:ascii="Calibri" w:hAnsi="Calibri" w:cs="Calibri"/>
           <w:b/>
           <w:bCs/>
-          <w:sz w:val="20"/>
-          <w:szCs w:val="20"/>
+          <w:sz w:val="22"/>
+          <w:szCs w:val="22"/>
           <w:lang w:eastAsia="el-GR"/>
         </w:rPr>
         <w:t xml:space="preserve"> </w:t>
@@ -1578,39 +1732,73 @@
         <w:rPr>
           <w:rFonts w:ascii="Calibri" w:hAnsi="Calibri" w:cs="Calibri"/>
           <w:bCs/>
-          <w:sz w:val="20"/>
-          <w:szCs w:val="20"/>
+          <w:sz w:val="22"/>
+          <w:szCs w:val="22"/>
           <w:lang w:eastAsia="el-GR"/>
         </w:rPr>
-        <w:t>Άρθρο 26 Χιλιομετρική αποζημίωση – Τροποποίηση άρθρου 8 υποπαρ. Δ9 παρ. Δ’ άρθρου 2 ν. 4336/2015</w:t>
-      </w:r>
-      <w:r>
-        <w:rPr>
-          <w:rFonts w:ascii="Calibri" w:hAnsi="Calibri" w:cs="Calibri"/>
-          <w:sz w:val="22"/>
-          <w:szCs w:val="22"/>
-        </w:rPr>
-        <w:t xml:space="preserve"> και ΙΙ) </w:t>
-      </w:r>
+        <w:t xml:space="preserve">Άρθρο 26 Χιλιομετρική αποζημίωση – Τροποποίηση άρθρου 8 </w:t>
+      </w:r>
+      <w:proofErr w:type="spellStart"/>
       <w:r>
         <w:rPr>
           <w:rFonts w:ascii="Calibri" w:hAnsi="Calibri" w:cs="Calibri"/>
           <w:bCs/>
-          <w:sz w:val="20"/>
-          <w:szCs w:val="20"/>
+          <w:sz w:val="22"/>
+          <w:szCs w:val="22"/>
           <w:lang w:eastAsia="el-GR"/>
         </w:rPr>
-        <w:t>Άρθρο 27 Έξοδα διανυκτέρευσης -Τροποποίηση παρ. 2 άρθρου 10 και παρ. 1 άρθρου 19 υποπαρ. Δ9 παρ. Δ’ άρθρου 2 ν. 4336/2015</w:t>
-      </w:r>
+        <w:t>υποπαρ</w:t>
+      </w:r>
+      <w:proofErr w:type="spellEnd"/>
       <w:r>
         <w:rPr>
           <w:rFonts w:ascii="Calibri" w:hAnsi="Calibri" w:cs="Calibri"/>
           <w:bCs/>
-          <w:sz w:val="20"/>
-          <w:szCs w:val="20"/>
+          <w:sz w:val="22"/>
+          <w:szCs w:val="22"/>
           <w:lang w:eastAsia="el-GR"/>
         </w:rPr>
-        <w:t xml:space="preserve"> και</w:t>
+        <w:t>. Δ9 παρ. Δ’ άρθρου 2 ν. 4336/2015</w:t>
+      </w:r>
+      <w:r>
+        <w:rPr>
+          <w:rFonts w:ascii="Calibri" w:hAnsi="Calibri" w:cs="Calibri"/>
+          <w:sz w:val="22"/>
+          <w:szCs w:val="22"/>
+        </w:rPr>
+        <w:t xml:space="preserve"> και ΙΙ) </w:t>
+      </w:r>
+      <w:r>
+        <w:rPr>
+          <w:rFonts w:ascii="Calibri" w:hAnsi="Calibri" w:cs="Calibri"/>
+          <w:bCs/>
+          <w:sz w:val="22"/>
+          <w:szCs w:val="22"/>
+          <w:lang w:eastAsia="el-GR"/>
+        </w:rPr>
+        <w:t xml:space="preserve">Άρθρο 27 Έξοδα διανυκτέρευσης -Τροποποίηση παρ. 2 άρθρου 10 και παρ. 1 άρθρου 19 </w:t>
+      </w:r>
+      <w:proofErr w:type="spellStart"/>
+      <w:r>
+        <w:rPr>
+          <w:rFonts w:ascii="Calibri" w:hAnsi="Calibri" w:cs="Calibri"/>
+          <w:bCs/>
+          <w:sz w:val="22"/>
+          <w:szCs w:val="22"/>
+          <w:lang w:eastAsia="el-GR"/>
+        </w:rPr>
+        <w:t>υποπαρ</w:t>
+      </w:r>
+      <w:proofErr w:type="spellEnd"/>
+      <w:r>
+        <w:rPr>
+          <w:rFonts w:ascii="Calibri" w:hAnsi="Calibri" w:cs="Calibri"/>
+          <w:bCs/>
+          <w:sz w:val="22"/>
+          <w:szCs w:val="22"/>
+          <w:lang w:eastAsia="el-GR"/>
+        </w:rPr>
+        <w:t>. Δ9 παρ. Δ’ άρθρου 2 ν. 4336/2015 και</w:t>
       </w:r>
     </w:p>
     <w:p>
@@ -1622,31 +1810,31 @@
         <w:ind w:left="720"/>
         <w:rPr>
           <w:rFonts w:ascii="Calibri" w:hAnsi="Calibri" w:cs="Calibri"/>
-          <w:sz w:val="20"/>
-          <w:szCs w:val="20"/>
+          <w:sz w:val="22"/>
+          <w:szCs w:val="22"/>
         </w:rPr>
       </w:pPr>
       <w:r>
         <w:rPr>
           <w:rFonts w:ascii="Calibri" w:hAnsi="Calibri" w:cs="Calibri"/>
-          <w:sz w:val="20"/>
-          <w:szCs w:val="20"/>
+          <w:sz w:val="22"/>
+          <w:szCs w:val="22"/>
         </w:rPr>
         <w:t>Β)</w:t>
       </w:r>
       <w:r>
         <w:rPr>
           <w:rFonts w:ascii="Calibri" w:hAnsi="Calibri" w:cs="Calibri"/>
-          <w:sz w:val="20"/>
-          <w:szCs w:val="20"/>
+          <w:sz w:val="22"/>
+          <w:szCs w:val="22"/>
         </w:rPr>
         <w:t xml:space="preserve"> </w:t>
       </w:r>
       <w:r>
         <w:rPr>
           <w:rFonts w:ascii="Calibri" w:hAnsi="Calibri" w:cs="Calibri"/>
-          <w:sz w:val="20"/>
-          <w:szCs w:val="20"/>
+          <w:sz w:val="22"/>
+          <w:szCs w:val="22"/>
         </w:rPr>
         <w:t xml:space="preserve">με το </w:t>
       </w:r>
@@ -1654,34 +1842,16 @@
         <w:rPr>
           <w:rFonts w:ascii="Calibri" w:hAnsi="Calibri" w:cs="Calibri"/>
           <w:b/>
-          <w:sz w:val="20"/>
-          <w:szCs w:val="20"/>
-        </w:rPr>
-        <w:t>ν.5094/</w:t>
+          <w:sz w:val="22"/>
+          <w:szCs w:val="22"/>
+        </w:rPr>
+        <w:t>ν.5094/13-3-2024</w:t>
       </w:r>
       <w:r>
         <w:rPr>
           <w:rFonts w:ascii="Calibri" w:hAnsi="Calibri" w:cs="Calibri"/>
-          <w:b/>
-          <w:sz w:val="20"/>
-          <w:szCs w:val="20"/>
-        </w:rPr>
-        <w:t>13-3-</w:t>
-      </w:r>
-      <w:r>
-        <w:rPr>
-          <w:rFonts w:ascii="Calibri" w:hAnsi="Calibri" w:cs="Calibri"/>
-          <w:b/>
-          <w:sz w:val="20"/>
-          <w:szCs w:val="20"/>
-        </w:rPr>
-        <w:t>2024</w:t>
-      </w:r>
-      <w:r>
-        <w:rPr>
-          <w:rFonts w:ascii="Calibri" w:hAnsi="Calibri" w:cs="Calibri"/>
-          <w:sz w:val="20"/>
-          <w:szCs w:val="20"/>
+          <w:sz w:val="22"/>
+          <w:szCs w:val="22"/>
         </w:rPr>
         <w:t xml:space="preserve"> (ΦΕΚ 39 Α΄) ΜΕΡΟΣ Ε΄, ΚΕΦ.Β΄  σύμφωνα με τα:</w:t>
       </w:r>
@@ -1695,27 +1865,65 @@
         <w:ind w:left="720"/>
         <w:rPr>
           <w:rFonts w:ascii="Calibri" w:hAnsi="Calibri" w:cs="Calibri"/>
-          <w:sz w:val="20"/>
-          <w:szCs w:val="20"/>
+          <w:sz w:val="22"/>
+          <w:szCs w:val="22"/>
           <w:lang w:eastAsia="el-GR"/>
         </w:rPr>
       </w:pPr>
       <w:r>
         <w:rPr>
           <w:rFonts w:ascii="Calibri" w:hAnsi="Calibri" w:cs="Calibri"/>
-          <w:sz w:val="20"/>
-          <w:szCs w:val="20"/>
+          <w:sz w:val="22"/>
+          <w:szCs w:val="22"/>
         </w:rPr>
         <w:t xml:space="preserve"> Ι)</w:t>
       </w:r>
       <w:r>
         <w:rPr>
           <w:rFonts w:ascii="Calibri" w:hAnsi="Calibri" w:cs="Calibri"/>
-          <w:sz w:val="20"/>
-          <w:szCs w:val="20"/>
+          <w:sz w:val="22"/>
+          <w:szCs w:val="22"/>
           <w:lang w:eastAsia="el-GR"/>
         </w:rPr>
-        <w:t xml:space="preserve"> Άρθρο 163 Ημέρες μετακίνησης εκτός έδρας Συμβούλων Εκπαίδευσης, Εποπτών Ποιότητας της Εκπαίδευσης και Περιφερειακών Εποπτών Ποιότητας τηςΕκπαίδευσης - Προσθήκη παρ. 13 στο άρθρο 3 του Κεφαλαίου Α’ της υποπαρ. Δ.9 της παρ. Δ’ του άρθρου 2 του ν. 4336/2015 και</w:t>
+        <w:t xml:space="preserve"> Άρθρο 163 Ημέρες μετακίνησης εκτός έδρας Συμβούλων Εκπαίδευσης, Εποπτών Ποιότητας της Εκπαίδευσης και Περιφερειακών Εποπτών Ποιότητας της</w:t>
+      </w:r>
+      <w:r>
+        <w:rPr>
+          <w:rFonts w:ascii="Calibri" w:hAnsi="Calibri" w:cs="Calibri"/>
+          <w:sz w:val="22"/>
+          <w:szCs w:val="22"/>
+          <w:lang w:eastAsia="el-GR"/>
+        </w:rPr>
+        <w:t xml:space="preserve"> </w:t>
+      </w:r>
+      <w:r>
+        <w:rPr>
+          <w:rFonts w:ascii="Calibri" w:hAnsi="Calibri" w:cs="Calibri"/>
+          <w:sz w:val="22"/>
+          <w:szCs w:val="22"/>
+          <w:lang w:eastAsia="el-GR"/>
+        </w:rPr>
+        <w:t xml:space="preserve">Εκπαίδευσης - Προσθήκη παρ. 13 στο άρθρο 3 του Κεφαλαίου Α’ της </w:t>
+      </w:r>
+      <w:proofErr w:type="spellStart"/>
+      <w:r>
+        <w:rPr>
+          <w:rFonts w:ascii="Calibri" w:hAnsi="Calibri" w:cs="Calibri"/>
+          <w:sz w:val="22"/>
+          <w:szCs w:val="22"/>
+          <w:lang w:eastAsia="el-GR"/>
+        </w:rPr>
+        <w:t>υποπαρ</w:t>
+      </w:r>
+      <w:proofErr w:type="spellEnd"/>
+      <w:r>
+        <w:rPr>
+          <w:rFonts w:ascii="Calibri" w:hAnsi="Calibri" w:cs="Calibri"/>
+          <w:sz w:val="22"/>
+          <w:szCs w:val="22"/>
+          <w:lang w:eastAsia="el-GR"/>
+        </w:rPr>
+        <w:t>. Δ.9 της παρ. Δ’ του άρθρου 2 του ν. 4336/2015 και</w:t>
       </w:r>
     </w:p>
     <w:p>
@@ -1727,35 +1935,46 @@
         <w:ind w:left="720"/>
         <w:rPr>
           <w:rFonts w:ascii="Calibri" w:hAnsi="Calibri" w:cs="Calibri"/>
-          <w:sz w:val="20"/>
-          <w:szCs w:val="20"/>
+          <w:sz w:val="22"/>
+          <w:szCs w:val="22"/>
         </w:rPr>
       </w:pPr>
       <w:r>
         <w:rPr>
           <w:rFonts w:ascii="Calibri" w:hAnsi="Calibri" w:cs="Calibri"/>
-          <w:sz w:val="20"/>
-          <w:szCs w:val="20"/>
+          <w:sz w:val="22"/>
+          <w:szCs w:val="22"/>
         </w:rPr>
         <w:t>ΙΙ)</w:t>
       </w:r>
       <w:r>
         <w:rPr>
           <w:rFonts w:ascii="Calibri" w:hAnsi="Calibri" w:cs="Calibri"/>
-          <w:sz w:val="20"/>
-          <w:szCs w:val="20"/>
+          <w:sz w:val="22"/>
+          <w:szCs w:val="22"/>
           <w:lang w:eastAsia="el-GR"/>
         </w:rPr>
-        <w:t xml:space="preserve"> Άρθρο 164 Οδοιπορικά έξοδα Συμβούλων Εκπαίδευσης, Εποπτών Ποιότητας της Εκπαίδευσης και Περιφερειακών Εποπτών Ποιότητας της Εκπαίδευσης στο πλαίσιο της διαδικασίας αξιολόγησης κατά τις διατάξεις του Κεφαλαίου Γ’ του ν. 4823/2021 - Προσθήκη παρ. 4 στο άρθρο 9 του Κεφαλαίου Α’ της υποπαρ. Δ.9 της παρ. Δ’ του άρθρου 2 του ν. 4336/2015</w:t>
-      </w:r>
+        <w:t xml:space="preserve"> Άρθρο 164 Οδοιπορικά έξοδα Συμβούλων Εκπαίδευσης, Εποπτών Ποιότητας της Εκπαίδευσης και Περιφερειακών Εποπτών Ποιότητας της Εκπαίδευσης στο πλαίσιο της διαδικασίας αξιολόγησης κατά τις διατάξεις του Κεφαλαίου Γ’ του ν. 4823/2021 - Προσθήκη παρ. 4 στο άρθρο 9 του Κεφαλαίου Α’ της </w:t>
+      </w:r>
+      <w:proofErr w:type="spellStart"/>
       <w:r>
         <w:rPr>
           <w:rFonts w:ascii="Calibri" w:hAnsi="Calibri" w:cs="Calibri"/>
-          <w:sz w:val="20"/>
-          <w:szCs w:val="20"/>
+          <w:sz w:val="22"/>
+          <w:szCs w:val="22"/>
           <w:lang w:eastAsia="el-GR"/>
         </w:rPr>
-        <w:t>.</w:t>
+        <w:t>υποπαρ</w:t>
+      </w:r>
+      <w:proofErr w:type="spellEnd"/>
+      <w:r>
+        <w:rPr>
+          <w:rFonts w:ascii="Calibri" w:hAnsi="Calibri" w:cs="Calibri"/>
+          <w:sz w:val="22"/>
+          <w:szCs w:val="22"/>
+          <w:lang w:eastAsia="el-GR"/>
+        </w:rPr>
+        <w:t>. Δ.9 της παρ. Δ’ του άρθρου 2 του ν. 4336/2015.</w:t>
       </w:r>
     </w:p>
     <w:p>
@@ -1781,7 +2000,25 @@
           <w:sz w:val="22"/>
           <w:szCs w:val="22"/>
         </w:rPr>
-        <w:t>Την αριθμ. 2/70417/0022/30-8-99 (ΦΕΚ 1967/3-11-1999 τ Β) κοινή απόφαση των Υπουργών Παιδείας και Οικονομικών με την οποία καθορίζεται ο αριθμός ημερών εκτός έδρας στο εσωτερικό ή εξωτερικό για εκτέλεση υπηρεσίας υπαλλήλων αρμοδιότητας ΥΠ.Ε.Π.Θ., όπως τροποποιήθηκε με την αριθ. 2/24586/0022/2000 (ΦΕΚ 476/6-4-2000 τ Β)</w:t>
+        <w:t xml:space="preserve">Την </w:t>
+      </w:r>
+      <w:proofErr w:type="spellStart"/>
+      <w:r>
+        <w:rPr>
+          <w:rFonts w:ascii="Calibri" w:hAnsi="Calibri"/>
+          <w:sz w:val="22"/>
+          <w:szCs w:val="22"/>
+        </w:rPr>
+        <w:t>αριθμ</w:t>
+      </w:r>
+      <w:proofErr w:type="spellEnd"/>
+      <w:r>
+        <w:rPr>
+          <w:rFonts w:ascii="Calibri" w:hAnsi="Calibri"/>
+          <w:sz w:val="22"/>
+          <w:szCs w:val="22"/>
+        </w:rPr>
+        <w:t>. 2/70417/0022/30-8-99 (ΦΕΚ 1967/3-11-1999 τ Β) κοινή απόφαση των Υπουργών Παιδείας και Οικονομικών με την οποία καθορίζεται ο αριθμός ημερών εκτός έδρας στο εσωτερικό ή εξωτερικό για εκτέλεση υπηρεσίας υπαλλήλων αρμοδιότητας ΥΠ.Ε.Π.Θ., όπως τροποποιήθηκε με την αριθ. 2/24586/0022/2000 (ΦΕΚ 476/6-4-2000 τ Β)</w:t>
       </w:r>
     </w:p>
     <w:p>
@@ -1849,7 +2086,25 @@
           <w:sz w:val="22"/>
           <w:szCs w:val="22"/>
         </w:rPr>
-        <w:t>Τη με αριθμ. Φ.3</w:t>
+        <w:t xml:space="preserve">Τη με </w:t>
+      </w:r>
+      <w:proofErr w:type="spellStart"/>
+      <w:r>
+        <w:rPr>
+          <w:rFonts w:ascii="Calibri" w:hAnsi="Calibri"/>
+          <w:sz w:val="22"/>
+          <w:szCs w:val="22"/>
+        </w:rPr>
+        <w:t>αριθμ</w:t>
+      </w:r>
+      <w:proofErr w:type="spellEnd"/>
+      <w:r>
+        <w:rPr>
+          <w:rFonts w:ascii="Calibri" w:hAnsi="Calibri"/>
+          <w:sz w:val="22"/>
+          <w:szCs w:val="22"/>
+        </w:rPr>
+        <w:t>. Φ.3</w:t>
       </w:r>
       <w:r>
         <w:rPr>
@@ -2065,7 +2320,16 @@
           <w:sz w:val="22"/>
           <w:szCs w:val="22"/>
         </w:rPr>
-        <w:t>Δ/ντ</w:t>
+        <w:t>Δ/</w:t>
+      </w:r>
+      <w:proofErr w:type="spellStart"/>
+      <w:r>
+        <w:rPr>
+          <w:rFonts w:ascii="Calibri" w:hAnsi="Calibri"/>
+          <w:sz w:val="22"/>
+          <w:szCs w:val="22"/>
+        </w:rPr>
+        <w:t>ντ</w:t>
       </w:r>
       <w:r>
         <w:rPr>
@@ -2075,29 +2339,104 @@
         </w:rPr>
         <w:t>ών</w:t>
       </w:r>
-      <w:r>
-        <w:rPr>
-          <w:rFonts w:ascii="Calibri" w:hAnsi="Calibri"/>
-          <w:sz w:val="22"/>
-          <w:szCs w:val="22"/>
-        </w:rPr>
-        <w:t xml:space="preserve"> Πρωτ/θμιας</w:t>
-      </w:r>
-      <w:r>
-        <w:rPr>
-          <w:rFonts w:ascii="Calibri" w:hAnsi="Calibri"/>
-          <w:sz w:val="22"/>
-          <w:szCs w:val="22"/>
-        </w:rPr>
-        <w:t xml:space="preserve"> &amp; Δευτ/θμιας</w:t>
-      </w:r>
-      <w:r>
-        <w:rPr>
-          <w:rFonts w:ascii="Calibri" w:hAnsi="Calibri"/>
-          <w:sz w:val="22"/>
-          <w:szCs w:val="22"/>
-        </w:rPr>
-        <w:t xml:space="preserve"> Εκπ/σης.</w:t>
+      <w:proofErr w:type="spellEnd"/>
+      <w:r>
+        <w:rPr>
+          <w:rFonts w:ascii="Calibri" w:hAnsi="Calibri"/>
+          <w:sz w:val="22"/>
+          <w:szCs w:val="22"/>
+        </w:rPr>
+        <w:t xml:space="preserve"> </w:t>
+      </w:r>
+      <w:proofErr w:type="spellStart"/>
+      <w:r>
+        <w:rPr>
+          <w:rFonts w:ascii="Calibri" w:hAnsi="Calibri"/>
+          <w:sz w:val="22"/>
+          <w:szCs w:val="22"/>
+        </w:rPr>
+        <w:t>Πρωτ</w:t>
+      </w:r>
+      <w:proofErr w:type="spellEnd"/>
+      <w:r>
+        <w:rPr>
+          <w:rFonts w:ascii="Calibri" w:hAnsi="Calibri"/>
+          <w:sz w:val="22"/>
+          <w:szCs w:val="22"/>
+        </w:rPr>
+        <w:t>/</w:t>
+      </w:r>
+      <w:proofErr w:type="spellStart"/>
+      <w:r>
+        <w:rPr>
+          <w:rFonts w:ascii="Calibri" w:hAnsi="Calibri"/>
+          <w:sz w:val="22"/>
+          <w:szCs w:val="22"/>
+        </w:rPr>
+        <w:t>θμιας</w:t>
+      </w:r>
+      <w:proofErr w:type="spellEnd"/>
+      <w:r>
+        <w:rPr>
+          <w:rFonts w:ascii="Calibri" w:hAnsi="Calibri"/>
+          <w:sz w:val="22"/>
+          <w:szCs w:val="22"/>
+        </w:rPr>
+        <w:t xml:space="preserve"> &amp; Δευτ/</w:t>
+      </w:r>
+      <w:proofErr w:type="spellStart"/>
+      <w:r>
+        <w:rPr>
+          <w:rFonts w:ascii="Calibri" w:hAnsi="Calibri"/>
+          <w:sz w:val="22"/>
+          <w:szCs w:val="22"/>
+        </w:rPr>
+        <w:t>θμιας</w:t>
+      </w:r>
+      <w:proofErr w:type="spellEnd"/>
+      <w:r>
+        <w:rPr>
+          <w:rFonts w:ascii="Calibri" w:hAnsi="Calibri"/>
+          <w:sz w:val="22"/>
+          <w:szCs w:val="22"/>
+        </w:rPr>
+        <w:t xml:space="preserve"> </w:t>
+      </w:r>
+      <w:proofErr w:type="spellStart"/>
+      <w:r>
+        <w:rPr>
+          <w:rFonts w:ascii="Calibri" w:hAnsi="Calibri"/>
+          <w:sz w:val="22"/>
+          <w:szCs w:val="22"/>
+        </w:rPr>
+        <w:t>Εκπ</w:t>
+      </w:r>
+      <w:proofErr w:type="spellEnd"/>
+      <w:r>
+        <w:rPr>
+          <w:rFonts w:ascii="Calibri" w:hAnsi="Calibri"/>
+          <w:sz w:val="22"/>
+          <w:szCs w:val="22"/>
+        </w:rPr>
+        <w:t>/</w:t>
+      </w:r>
+      <w:proofErr w:type="spellStart"/>
+      <w:r>
+        <w:rPr>
+          <w:rFonts w:ascii="Calibri" w:hAnsi="Calibri"/>
+          <w:sz w:val="22"/>
+          <w:szCs w:val="22"/>
+        </w:rPr>
+        <w:t>σης</w:t>
+      </w:r>
+      <w:proofErr w:type="spellEnd"/>
+      <w:r>
+        <w:rPr>
+          <w:rFonts w:ascii="Calibri" w:hAnsi="Calibri"/>
+          <w:sz w:val="22"/>
+          <w:szCs w:val="22"/>
+        </w:rPr>
+        <w:t>.</w:t>
       </w:r>
     </w:p>
     <w:p>
@@ -2123,7 +2462,43 @@
           <w:sz w:val="22"/>
           <w:szCs w:val="22"/>
         </w:rPr>
-        <w:t>Την αριθμ. Φ.351.1/150/33121/Ε3/22-3-23 (ΦΕΚ 1964/27-3-23 τ.Β΄) απόφαση της Υπουργού Παιδείας και Θρησκευμάτων με θέμα: «Κατανομή στις θέσεις των Συμβούλων Εκπαίδευσης της επιστημονικής ευθύνης του συνόλου ή ενοτήτων σχολικών μονάδων μιας ή περισσότερων Διευθύνσεων Εκπαίδευσης».</w:t>
+        <w:t xml:space="preserve">Την </w:t>
+      </w:r>
+      <w:proofErr w:type="spellStart"/>
+      <w:r>
+        <w:rPr>
+          <w:rFonts w:ascii="Calibri" w:hAnsi="Calibri"/>
+          <w:sz w:val="22"/>
+          <w:szCs w:val="22"/>
+        </w:rPr>
+        <w:t>αριθμ</w:t>
+      </w:r>
+      <w:proofErr w:type="spellEnd"/>
+      <w:r>
+        <w:rPr>
+          <w:rFonts w:ascii="Calibri" w:hAnsi="Calibri"/>
+          <w:sz w:val="22"/>
+          <w:szCs w:val="22"/>
+        </w:rPr>
+        <w:t xml:space="preserve">. Φ.351.1/150/33121/Ε3/22-3-23 (ΦΕΚ 1964/27-3-23 </w:t>
+      </w:r>
+      <w:proofErr w:type="spellStart"/>
+      <w:r>
+        <w:rPr>
+          <w:rFonts w:ascii="Calibri" w:hAnsi="Calibri"/>
+          <w:sz w:val="22"/>
+          <w:szCs w:val="22"/>
+        </w:rPr>
+        <w:t>τ.Β</w:t>
+      </w:r>
+      <w:proofErr w:type="spellEnd"/>
+      <w:r>
+        <w:rPr>
+          <w:rFonts w:ascii="Calibri" w:hAnsi="Calibri"/>
+          <w:sz w:val="22"/>
+          <w:szCs w:val="22"/>
+        </w:rPr>
+        <w:t>΄) απόφαση της Υπουργού Παιδείας και Θρησκευμάτων με θέμα: «Κατανομή στις θέσεις των Συμβούλων Εκπαίδευσης της επιστημονικής ευθύνης του συνόλου ή ενοτήτων σχολικών μονάδων μιας ή περισσότερων Διευθύνσεων Εκπαίδευσης».</w:t>
       </w:r>
     </w:p>
     <w:p>
@@ -2149,8 +2524,18 @@
           <w:sz w:val="22"/>
           <w:szCs w:val="22"/>
         </w:rPr>
-        <w:t>Την αριθμ</w:t>
-      </w:r>
+        <w:t xml:space="preserve">Την </w:t>
+      </w:r>
+      <w:proofErr w:type="spellStart"/>
+      <w:r>
+        <w:rPr>
+          <w:rFonts w:ascii="Calibri" w:hAnsi="Calibri"/>
+          <w:sz w:val="22"/>
+          <w:szCs w:val="22"/>
+        </w:rPr>
+        <w:t>αριθμ</w:t>
+      </w:r>
+      <w:proofErr w:type="spellEnd"/>
       <w:r>
         <w:rPr>
           <w:rFonts w:ascii="Calibri" w:hAnsi="Calibri"/>
@@ -2165,7 +2550,115 @@
           <w:sz w:val="22"/>
           <w:szCs w:val="22"/>
         </w:rPr>
-        <w:t>απόφαση της προϊσταμένης της Γενικής Διεύθυνσης Εκπ/κού προσωπικού Α/θμιας &amp; Β/βάθμιας Εκπ/σης Υ.ΠΑΙ.Θ με θέμα: «Τοποθέτηση Συμβούλων Εκπαίδευσης των Γ΄</w:t>
+        <w:t xml:space="preserve">απόφαση της προϊσταμένης της Γενικής Διεύθυνσης </w:t>
+      </w:r>
+      <w:proofErr w:type="spellStart"/>
+      <w:r>
+        <w:rPr>
+          <w:rFonts w:ascii="Calibri" w:hAnsi="Calibri"/>
+          <w:sz w:val="22"/>
+          <w:szCs w:val="22"/>
+        </w:rPr>
+        <w:t>Εκπ</w:t>
+      </w:r>
+      <w:proofErr w:type="spellEnd"/>
+      <w:r>
+        <w:rPr>
+          <w:rFonts w:ascii="Calibri" w:hAnsi="Calibri"/>
+          <w:sz w:val="22"/>
+          <w:szCs w:val="22"/>
+        </w:rPr>
+        <w:t>/</w:t>
+      </w:r>
+      <w:proofErr w:type="spellStart"/>
+      <w:r>
+        <w:rPr>
+          <w:rFonts w:ascii="Calibri" w:hAnsi="Calibri"/>
+          <w:sz w:val="22"/>
+          <w:szCs w:val="22"/>
+        </w:rPr>
+        <w:t>κού</w:t>
+      </w:r>
+      <w:proofErr w:type="spellEnd"/>
+      <w:r>
+        <w:rPr>
+          <w:rFonts w:ascii="Calibri" w:hAnsi="Calibri"/>
+          <w:sz w:val="22"/>
+          <w:szCs w:val="22"/>
+        </w:rPr>
+        <w:t xml:space="preserve"> προσωπικού Α/</w:t>
+      </w:r>
+      <w:proofErr w:type="spellStart"/>
+      <w:r>
+        <w:rPr>
+          <w:rFonts w:ascii="Calibri" w:hAnsi="Calibri"/>
+          <w:sz w:val="22"/>
+          <w:szCs w:val="22"/>
+        </w:rPr>
+        <w:t>θμιας</w:t>
+      </w:r>
+      <w:proofErr w:type="spellEnd"/>
+      <w:r>
+        <w:rPr>
+          <w:rFonts w:ascii="Calibri" w:hAnsi="Calibri"/>
+          <w:sz w:val="22"/>
+          <w:szCs w:val="22"/>
+        </w:rPr>
+        <w:t xml:space="preserve"> &amp; Β/</w:t>
+      </w:r>
+      <w:proofErr w:type="spellStart"/>
+      <w:r>
+        <w:rPr>
+          <w:rFonts w:ascii="Calibri" w:hAnsi="Calibri"/>
+          <w:sz w:val="22"/>
+          <w:szCs w:val="22"/>
+        </w:rPr>
+        <w:t>βάθμιας</w:t>
+      </w:r>
+      <w:proofErr w:type="spellEnd"/>
+      <w:r>
+        <w:rPr>
+          <w:rFonts w:ascii="Calibri" w:hAnsi="Calibri"/>
+          <w:sz w:val="22"/>
+          <w:szCs w:val="22"/>
+        </w:rPr>
+        <w:t xml:space="preserve"> </w:t>
+      </w:r>
+      <w:proofErr w:type="spellStart"/>
+      <w:r>
+        <w:rPr>
+          <w:rFonts w:ascii="Calibri" w:hAnsi="Calibri"/>
+          <w:sz w:val="22"/>
+          <w:szCs w:val="22"/>
+        </w:rPr>
+        <w:t>Εκπ</w:t>
+      </w:r>
+      <w:proofErr w:type="spellEnd"/>
+      <w:r>
+        <w:rPr>
+          <w:rFonts w:ascii="Calibri" w:hAnsi="Calibri"/>
+          <w:sz w:val="22"/>
+          <w:szCs w:val="22"/>
+        </w:rPr>
+        <w:t>/</w:t>
+      </w:r>
+      <w:proofErr w:type="spellStart"/>
+      <w:r>
+        <w:rPr>
+          <w:rFonts w:ascii="Calibri" w:hAnsi="Calibri"/>
+          <w:sz w:val="22"/>
+          <w:szCs w:val="22"/>
+        </w:rPr>
+        <w:t>σης</w:t>
+      </w:r>
+      <w:proofErr w:type="spellEnd"/>
+      <w:r>
+        <w:rPr>
+          <w:rFonts w:ascii="Calibri" w:hAnsi="Calibri"/>
+          <w:sz w:val="22"/>
+          <w:szCs w:val="22"/>
+        </w:rPr>
+        <w:t xml:space="preserve"> Υ.ΠΑΙ.Θ με θέμα: «Τοποθέτηση Συμβούλων Εκπαίδευσης των Γ΄</w:t>
       </w:r>
       <w:r>
         <w:rPr>
@@ -2311,7 +2804,6 @@
           <w:sz w:val="22"/>
           <w:szCs w:val="22"/>
         </w:rPr>
-        <w:lastRenderedPageBreak/>
         <w:t>ΑΠΟΦΑΣΙΖΟΥΜΕ</w:t>
       </w:r>
     </w:p>
@@ -2414,7 +2906,87 @@
           <w:sz w:val="22"/>
           <w:szCs w:val="22"/>
         </w:rPr>
-        <w:t>στη Δ/νση Α/θμιας Εκπ/σης Ηρακλείου</w:t>
+        <w:t>στη Δ/</w:t>
+      </w:r>
+      <w:proofErr w:type="spellStart"/>
+      <w:r>
+        <w:rPr>
+          <w:rFonts w:ascii="Calibri" w:hAnsi="Calibri"/>
+          <w:b w:val="0"/>
+          <w:sz w:val="22"/>
+          <w:szCs w:val="22"/>
+        </w:rPr>
+        <w:t>νση</w:t>
+      </w:r>
+      <w:proofErr w:type="spellEnd"/>
+      <w:r>
+        <w:rPr>
+          <w:rFonts w:ascii="Calibri" w:hAnsi="Calibri"/>
+          <w:b w:val="0"/>
+          <w:sz w:val="22"/>
+          <w:szCs w:val="22"/>
+        </w:rPr>
+        <w:t xml:space="preserve"> Α/</w:t>
+      </w:r>
+      <w:proofErr w:type="spellStart"/>
+      <w:r>
+        <w:rPr>
+          <w:rFonts w:ascii="Calibri" w:hAnsi="Calibri"/>
+          <w:b w:val="0"/>
+          <w:sz w:val="22"/>
+          <w:szCs w:val="22"/>
+        </w:rPr>
+        <w:t>θμιας</w:t>
+      </w:r>
+      <w:proofErr w:type="spellEnd"/>
+      <w:r>
+        <w:rPr>
+          <w:rFonts w:ascii="Calibri" w:hAnsi="Calibri"/>
+          <w:b w:val="0"/>
+          <w:sz w:val="22"/>
+          <w:szCs w:val="22"/>
+        </w:rPr>
+        <w:t xml:space="preserve"> </w:t>
+      </w:r>
+      <w:proofErr w:type="spellStart"/>
+      <w:r>
+        <w:rPr>
+          <w:rFonts w:ascii="Calibri" w:hAnsi="Calibri"/>
+          <w:b w:val="0"/>
+          <w:sz w:val="22"/>
+          <w:szCs w:val="22"/>
+        </w:rPr>
+        <w:t>Εκπ</w:t>
+      </w:r>
+      <w:proofErr w:type="spellEnd"/>
+      <w:r>
+        <w:rPr>
+          <w:rFonts w:ascii="Calibri" w:hAnsi="Calibri"/>
+          <w:b w:val="0"/>
+          <w:sz w:val="22"/>
+          <w:szCs w:val="22"/>
+        </w:rPr>
+        <w:t>/</w:t>
+      </w:r>
+      <w:proofErr w:type="spellStart"/>
+      <w:r>
+        <w:rPr>
+          <w:rFonts w:ascii="Calibri" w:hAnsi="Calibri"/>
+          <w:b w:val="0"/>
+          <w:sz w:val="22"/>
+          <w:szCs w:val="22"/>
+        </w:rPr>
+        <w:t>σης</w:t>
+      </w:r>
+      <w:proofErr w:type="spellEnd"/>
+      <w:r>
+        <w:rPr>
+          <w:rFonts w:ascii="Calibri" w:hAnsi="Calibri"/>
+          <w:b w:val="0"/>
+          <w:sz w:val="22"/>
+          <w:szCs w:val="22"/>
+        </w:rPr>
+        <w:t xml:space="preserve"> Ηρακλείου</w:t>
       </w:r>
       <w:r>
         <w:rPr>
@@ -2584,6 +3156,7 @@
         </w:rPr>
         <w:t>{{</w:t>
       </w:r>
+      <w:proofErr w:type="spellStart"/>
       <w:r>
         <w:rPr>
           <w:rFonts w:ascii="Calibri" w:hAnsi="Calibri" w:cs="Calibri"/>
@@ -2594,6 +3167,7 @@
         </w:rPr>
         <w:t>klados</w:t>
       </w:r>
+      <w:proofErr w:type="spellEnd"/>
       <w:r>
         <w:rPr>
           <w:rFonts w:ascii="Calibri" w:hAnsi="Calibri" w:cs="Calibri"/>
@@ -2636,6 +3210,7 @@
         </w:rPr>
         <w:t>{{</w:t>
       </w:r>
+      <w:proofErr w:type="spellStart"/>
       <w:r>
         <w:rPr>
           <w:rFonts w:ascii="Calibri" w:hAnsi="Calibri" w:cs="Calibri"/>
@@ -2646,6 +3221,7 @@
         </w:rPr>
         <w:t>enothta</w:t>
       </w:r>
+      <w:proofErr w:type="spellEnd"/>
       <w:r>
         <w:rPr>
           <w:rFonts w:ascii="Calibri" w:hAnsi="Calibri" w:cs="Calibri"/>
@@ -2709,7 +3285,6 @@
               <w:left w:val="single" w:sz="4" w:space="0" w:color="000000"/>
               <w:bottom w:val="single" w:sz="4" w:space="0" w:color="000000"/>
             </w:tcBorders>
-            <w:shd w:val="clear" w:color="auto" w:fill="auto"/>
           </w:tcPr>
           <w:p>
             <w:pPr>
@@ -2765,7 +3340,6 @@
               <w:left w:val="single" w:sz="4" w:space="0" w:color="000000"/>
               <w:bottom w:val="single" w:sz="4" w:space="0" w:color="000000"/>
             </w:tcBorders>
-            <w:shd w:val="clear" w:color="auto" w:fill="auto"/>
           </w:tcPr>
           <w:p>
             <w:pPr>
@@ -2843,7 +3417,6 @@
               <w:left w:val="single" w:sz="4" w:space="0" w:color="000000"/>
               <w:bottom w:val="single" w:sz="4" w:space="0" w:color="000000"/>
             </w:tcBorders>
-            <w:shd w:val="clear" w:color="auto" w:fill="auto"/>
           </w:tcPr>
           <w:p>
             <w:pPr>
@@ -2877,7 +3450,6 @@
               <w:left w:val="single" w:sz="4" w:space="0" w:color="000000"/>
               <w:bottom w:val="single" w:sz="4" w:space="0" w:color="000000"/>
             </w:tcBorders>
-            <w:shd w:val="clear" w:color="auto" w:fill="auto"/>
           </w:tcPr>
           <w:p>
             <w:pPr>
@@ -2932,7 +3504,6 @@
               <w:left w:val="single" w:sz="4" w:space="0" w:color="000000"/>
               <w:bottom w:val="single" w:sz="4" w:space="0" w:color="000000"/>
             </w:tcBorders>
-            <w:shd w:val="clear" w:color="auto" w:fill="auto"/>
           </w:tcPr>
           <w:p>
             <w:pPr>
@@ -2965,7 +3536,6 @@
               <w:bottom w:val="single" w:sz="4" w:space="0" w:color="000000"/>
               <w:right w:val="single" w:sz="4" w:space="0" w:color="000000"/>
             </w:tcBorders>
-            <w:shd w:val="clear" w:color="auto" w:fill="auto"/>
           </w:tcPr>
           <w:p>
             <w:pPr>
@@ -3003,7 +3573,6 @@
               <w:bottom w:val="single" w:sz="4" w:space="0" w:color="000000"/>
               <w:right w:val="single" w:sz="4" w:space="0" w:color="000000"/>
             </w:tcBorders>
-            <w:shd w:val="clear" w:color="auto" w:fill="auto"/>
           </w:tcPr>
           <w:p>
             <w:pPr>
@@ -3023,7 +3592,27 @@
                 <w:szCs w:val="22"/>
                 <w:lang w:val="en-US"/>
               </w:rPr>
-              <w:t>{%tr for item in table_data %}</w:t>
+              <w:t xml:space="preserve">{%tr for item in </w:t>
+            </w:r>
+            <w:proofErr w:type="spellStart"/>
+            <w:r>
+              <w:rPr>
+                <w:rFonts w:ascii="Calibri" w:hAnsi="Calibri"/>
+                <w:sz w:val="22"/>
+                <w:szCs w:val="22"/>
+                <w:lang w:val="en-US"/>
+              </w:rPr>
+              <w:t>table_data</w:t>
+            </w:r>
+            <w:proofErr w:type="spellEnd"/>
+            <w:r>
+              <w:rPr>
+                <w:rFonts w:ascii="Calibri" w:hAnsi="Calibri"/>
+                <w:sz w:val="22"/>
+                <w:szCs w:val="22"/>
+                <w:lang w:val="en-US"/>
+              </w:rPr>
+              <w:t xml:space="preserve"> %}</w:t>
             </w:r>
           </w:p>
         </w:tc>
@@ -3037,7 +3626,6 @@
               <w:left w:val="single" w:sz="4" w:space="0" w:color="000000"/>
               <w:bottom w:val="single" w:sz="4" w:space="0" w:color="000000"/>
             </w:tcBorders>
-            <w:shd w:val="clear" w:color="auto" w:fill="auto"/>
           </w:tcPr>
           <w:p>
             <w:pPr>
@@ -3059,7 +3647,38 @@
                 <w:szCs w:val="22"/>
                 <w:lang w:val="en-US"/>
               </w:rPr>
-              <w:t>{{item.date_from}}</w:t>
+              <w:t>{{</w:t>
+            </w:r>
+            <w:proofErr w:type="spellStart"/>
+            <w:proofErr w:type="gramStart"/>
+            <w:r>
+              <w:rPr>
+                <w:rFonts w:ascii="Calibri" w:hAnsi="Calibri"/>
+                <w:sz w:val="22"/>
+                <w:szCs w:val="22"/>
+                <w:lang w:val="en-US"/>
+              </w:rPr>
+              <w:t>item.date</w:t>
+            </w:r>
+            <w:proofErr w:type="gramEnd"/>
+            <w:r>
+              <w:rPr>
+                <w:rFonts w:ascii="Calibri" w:hAnsi="Calibri"/>
+                <w:sz w:val="22"/>
+                <w:szCs w:val="22"/>
+                <w:lang w:val="en-US"/>
+              </w:rPr>
+              <w:t>_from</w:t>
+            </w:r>
+            <w:proofErr w:type="spellEnd"/>
+            <w:r>
+              <w:rPr>
+                <w:rFonts w:ascii="Calibri" w:hAnsi="Calibri"/>
+                <w:sz w:val="22"/>
+                <w:szCs w:val="22"/>
+                <w:lang w:val="en-US"/>
+              </w:rPr>
+              <w:t>}}</w:t>
             </w:r>
           </w:p>
         </w:tc>
@@ -3071,7 +3690,6 @@
               <w:left w:val="single" w:sz="4" w:space="0" w:color="000000"/>
               <w:bottom w:val="single" w:sz="4" w:space="0" w:color="000000"/>
             </w:tcBorders>
-            <w:shd w:val="clear" w:color="auto" w:fill="auto"/>
           </w:tcPr>
           <w:p>
             <w:pPr>
@@ -3093,7 +3711,38 @@
                 <w:szCs w:val="22"/>
                 <w:lang w:val="en-US"/>
               </w:rPr>
-              <w:t>{{item.metak_to}}</w:t>
+              <w:t>{{</w:t>
+            </w:r>
+            <w:proofErr w:type="spellStart"/>
+            <w:proofErr w:type="gramStart"/>
+            <w:r>
+              <w:rPr>
+                <w:rFonts w:ascii="Calibri" w:hAnsi="Calibri"/>
+                <w:sz w:val="22"/>
+                <w:szCs w:val="22"/>
+                <w:lang w:val="en-US"/>
+              </w:rPr>
+              <w:t>item.metak</w:t>
+            </w:r>
+            <w:proofErr w:type="gramEnd"/>
+            <w:r>
+              <w:rPr>
+                <w:rFonts w:ascii="Calibri" w:hAnsi="Calibri"/>
+                <w:sz w:val="22"/>
+                <w:szCs w:val="22"/>
+                <w:lang w:val="en-US"/>
+              </w:rPr>
+              <w:t>_to</w:t>
+            </w:r>
+            <w:proofErr w:type="spellEnd"/>
+            <w:r>
+              <w:rPr>
+                <w:rFonts w:ascii="Calibri" w:hAnsi="Calibri"/>
+                <w:sz w:val="22"/>
+                <w:szCs w:val="22"/>
+                <w:lang w:val="en-US"/>
+              </w:rPr>
+              <w:t>}}</w:t>
             </w:r>
           </w:p>
         </w:tc>
@@ -3105,7 +3754,6 @@
               <w:left w:val="single" w:sz="4" w:space="0" w:color="000000"/>
               <w:bottom w:val="single" w:sz="4" w:space="0" w:color="000000"/>
             </w:tcBorders>
-            <w:shd w:val="clear" w:color="auto" w:fill="auto"/>
           </w:tcPr>
           <w:p>
             <w:pPr>
@@ -3137,7 +3785,6 @@
               <w:left w:val="single" w:sz="4" w:space="0" w:color="000000"/>
               <w:bottom w:val="single" w:sz="4" w:space="0" w:color="000000"/>
             </w:tcBorders>
-            <w:shd w:val="clear" w:color="auto" w:fill="auto"/>
           </w:tcPr>
           <w:p>
             <w:pPr>
@@ -3178,7 +3825,6 @@
               <w:left w:val="single" w:sz="4" w:space="0" w:color="000000"/>
               <w:bottom w:val="single" w:sz="4" w:space="0" w:color="000000"/>
             </w:tcBorders>
-            <w:shd w:val="clear" w:color="auto" w:fill="auto"/>
           </w:tcPr>
           <w:p>
             <w:pPr>
@@ -3211,7 +3857,6 @@
               <w:bottom w:val="single" w:sz="4" w:space="0" w:color="000000"/>
               <w:right w:val="single" w:sz="4" w:space="0" w:color="000000"/>
             </w:tcBorders>
-            <w:shd w:val="clear" w:color="auto" w:fill="auto"/>
           </w:tcPr>
           <w:p>
             <w:pPr>
@@ -3233,7 +3878,29 @@
                 <w:szCs w:val="22"/>
                 <w:lang w:val="en-US"/>
               </w:rPr>
-              <w:t>{{item.aitiologia}}</w:t>
+              <w:t>{{</w:t>
+            </w:r>
+            <w:proofErr w:type="spellStart"/>
+            <w:proofErr w:type="gramStart"/>
+            <w:r>
+              <w:rPr>
+                <w:rFonts w:ascii="Calibri" w:hAnsi="Calibri" w:cs="Calibri"/>
+                <w:sz w:val="22"/>
+                <w:szCs w:val="22"/>
+                <w:lang w:val="en-US"/>
+              </w:rPr>
+              <w:t>item.aitiologia</w:t>
+            </w:r>
+            <w:proofErr w:type="spellEnd"/>
+            <w:proofErr w:type="gramEnd"/>
+            <w:r>
+              <w:rPr>
+                <w:rFonts w:ascii="Calibri" w:hAnsi="Calibri" w:cs="Calibri"/>
+                <w:sz w:val="22"/>
+                <w:szCs w:val="22"/>
+                <w:lang w:val="en-US"/>
+              </w:rPr>
+              <w:t>}}</w:t>
             </w:r>
           </w:p>
         </w:tc>
@@ -3249,7 +3916,6 @@
               <w:bottom w:val="single" w:sz="4" w:space="0" w:color="000000"/>
               <w:right w:val="single" w:sz="4" w:space="0" w:color="000000"/>
             </w:tcBorders>
-            <w:shd w:val="clear" w:color="auto" w:fill="auto"/>
           </w:tcPr>
           <w:p>
             <w:pPr>
@@ -3270,7 +3936,27 @@
                 <w:szCs w:val="22"/>
                 <w:lang w:val="en-US"/>
               </w:rPr>
-              <w:t>{%tr endfor %}</w:t>
+              <w:t xml:space="preserve">{%tr </w:t>
+            </w:r>
+            <w:proofErr w:type="spellStart"/>
+            <w:r>
+              <w:rPr>
+                <w:rFonts w:ascii="Calibri" w:hAnsi="Calibri"/>
+                <w:sz w:val="22"/>
+                <w:szCs w:val="22"/>
+                <w:lang w:val="en-US"/>
+              </w:rPr>
+              <w:t>endfor</w:t>
+            </w:r>
+            <w:proofErr w:type="spellEnd"/>
+            <w:r>
+              <w:rPr>
+                <w:rFonts w:ascii="Calibri" w:hAnsi="Calibri"/>
+                <w:sz w:val="22"/>
+                <w:szCs w:val="22"/>
+                <w:lang w:val="en-US"/>
+              </w:rPr>
+              <w:t xml:space="preserve"> %}</w:t>
             </w:r>
           </w:p>
         </w:tc>
@@ -3284,7 +3970,6 @@
               <w:left w:val="single" w:sz="4" w:space="0" w:color="000000"/>
               <w:bottom w:val="single" w:sz="4" w:space="0" w:color="000000"/>
             </w:tcBorders>
-            <w:shd w:val="clear" w:color="auto" w:fill="auto"/>
           </w:tcPr>
           <w:p>
             <w:pPr>
@@ -3316,7 +4001,6 @@
               <w:left w:val="single" w:sz="4" w:space="0" w:color="000000"/>
               <w:bottom w:val="single" w:sz="4" w:space="0" w:color="000000"/>
             </w:tcBorders>
-            <w:shd w:val="clear" w:color="auto" w:fill="auto"/>
           </w:tcPr>
           <w:p>
             <w:pPr>
@@ -3340,7 +4024,6 @@
               <w:left w:val="single" w:sz="4" w:space="0" w:color="000000"/>
               <w:bottom w:val="single" w:sz="4" w:space="0" w:color="000000"/>
             </w:tcBorders>
-            <w:shd w:val="clear" w:color="auto" w:fill="auto"/>
           </w:tcPr>
           <w:p>
             <w:pPr>
@@ -3364,7 +4047,6 @@
               <w:left w:val="single" w:sz="4" w:space="0" w:color="000000"/>
               <w:bottom w:val="single" w:sz="4" w:space="0" w:color="000000"/>
             </w:tcBorders>
-            <w:shd w:val="clear" w:color="auto" w:fill="auto"/>
           </w:tcPr>
           <w:p>
             <w:pPr>
@@ -3385,7 +4067,27 @@
                 <w:szCs w:val="22"/>
                 <w:lang w:val="en-US"/>
               </w:rPr>
-              <w:t>{{total_km}}</w:t>
+              <w:t>{{</w:t>
+            </w:r>
+            <w:proofErr w:type="spellStart"/>
+            <w:r>
+              <w:rPr>
+                <w:rFonts w:ascii="Calibri" w:hAnsi="Calibri"/>
+                <w:sz w:val="22"/>
+                <w:szCs w:val="22"/>
+                <w:lang w:val="en-US"/>
+              </w:rPr>
+              <w:t>total_km</w:t>
+            </w:r>
+            <w:proofErr w:type="spellEnd"/>
+            <w:r>
+              <w:rPr>
+                <w:rFonts w:ascii="Calibri" w:hAnsi="Calibri"/>
+                <w:sz w:val="22"/>
+                <w:szCs w:val="22"/>
+                <w:lang w:val="en-US"/>
+              </w:rPr>
+              <w:t>}}</w:t>
             </w:r>
             <w:r>
               <w:rPr>
@@ -3393,8 +4095,18 @@
                 <w:sz w:val="22"/>
                 <w:szCs w:val="22"/>
               </w:rPr>
-              <w:t xml:space="preserve"> χλμ</w:t>
+              <w:t xml:space="preserve"> </w:t>
             </w:r>
+            <w:proofErr w:type="spellStart"/>
+            <w:r>
+              <w:rPr>
+                <w:rFonts w:ascii="Calibri" w:hAnsi="Calibri"/>
+                <w:sz w:val="22"/>
+                <w:szCs w:val="22"/>
+              </w:rPr>
+              <w:t>χλμ</w:t>
+            </w:r>
+            <w:proofErr w:type="spellEnd"/>
           </w:p>
         </w:tc>
         <w:tc>
@@ -3405,7 +4117,6 @@
               <w:left w:val="single" w:sz="4" w:space="0" w:color="000000"/>
               <w:bottom w:val="single" w:sz="4" w:space="0" w:color="000000"/>
             </w:tcBorders>
-            <w:shd w:val="clear" w:color="auto" w:fill="auto"/>
           </w:tcPr>
           <w:p>
             <w:pPr>
@@ -3427,7 +4138,29 @@
                 <w:szCs w:val="22"/>
                 <w:lang w:val="en-US"/>
               </w:rPr>
-              <w:t>{{total_days}}</w:t>
+              <w:t>{{</w:t>
+            </w:r>
+            <w:proofErr w:type="spellStart"/>
+            <w:r>
+              <w:rPr>
+                <w:rFonts w:ascii="Calibri" w:hAnsi="Calibri"/>
+                <w:b/>
+                <w:sz w:val="22"/>
+                <w:szCs w:val="22"/>
+                <w:lang w:val="en-US"/>
+              </w:rPr>
+              <w:t>total_days</w:t>
+            </w:r>
+            <w:proofErr w:type="spellEnd"/>
+            <w:r>
+              <w:rPr>
+                <w:rFonts w:ascii="Calibri" w:hAnsi="Calibri"/>
+                <w:b/>
+                <w:sz w:val="22"/>
+                <w:szCs w:val="22"/>
+                <w:lang w:val="en-US"/>
+              </w:rPr>
+              <w:t>}}</w:t>
             </w:r>
           </w:p>
         </w:tc>
@@ -3440,7 +4173,6 @@
               <w:bottom w:val="single" w:sz="4" w:space="0" w:color="000000"/>
               <w:right w:val="single" w:sz="4" w:space="0" w:color="000000"/>
             </w:tcBorders>
-            <w:shd w:val="clear" w:color="auto" w:fill="auto"/>
           </w:tcPr>
           <w:p>
             <w:pPr>
@@ -3613,6 +4345,7 @@
           <w:rFonts w:ascii="Calibri" w:hAnsi="Calibri"/>
           <w:sz w:val="22"/>
           <w:szCs w:val="22"/>
+          <w:lang w:val="en-US"/>
         </w:rPr>
       </w:pPr>
       <w:r>
@@ -3630,6 +4363,7 @@
           <w:b/>
           <w:sz w:val="22"/>
           <w:szCs w:val="22"/>
+          <w:lang w:val="en-US"/>
         </w:rPr>
         <w:t>. 2420403001</w:t>
       </w:r>
@@ -3639,6 +4373,7 @@
           <w:b/>
           <w:sz w:val="22"/>
           <w:szCs w:val="22"/>
+          <w:lang w:val="en-US"/>
         </w:rPr>
         <w:tab/>
       </w:r>
@@ -3648,6 +4383,7 @@
           <w:b/>
           <w:sz w:val="22"/>
           <w:szCs w:val="22"/>
+          <w:lang w:val="en-US"/>
         </w:rPr>
         <w:t>:</w:t>
       </w:r>
@@ -3657,6 +4393,7 @@
           <w:b/>
           <w:sz w:val="22"/>
           <w:szCs w:val="22"/>
+          <w:lang w:val="en-US"/>
         </w:rPr>
         <w:t xml:space="preserve"> </w:t>
       </w:r>
@@ -3665,9 +4402,11 @@
           <w:rFonts w:ascii="Calibri" w:hAnsi="Calibri"/>
           <w:sz w:val="22"/>
           <w:szCs w:val="22"/>
+          <w:lang w:val="en-US"/>
         </w:rPr>
         <w:t>{{</w:t>
       </w:r>
+      <w:proofErr w:type="spellStart"/>
       <w:r>
         <w:rPr>
           <w:rFonts w:ascii="Calibri" w:hAnsi="Calibri"/>
@@ -3682,6 +4421,7 @@
           <w:rFonts w:ascii="Calibri" w:hAnsi="Calibri"/>
           <w:sz w:val="22"/>
           <w:szCs w:val="22"/>
+          <w:lang w:val="en-US"/>
         </w:rPr>
         <w:t>_</w:t>
       </w:r>
@@ -3699,6 +4439,7 @@
           <w:rFonts w:ascii="Calibri" w:hAnsi="Calibri"/>
           <w:sz w:val="22"/>
           <w:szCs w:val="22"/>
+          <w:lang w:val="en-US"/>
         </w:rPr>
         <w:t>_</w:t>
       </w:r>
@@ -3711,11 +4452,13 @@
         </w:rPr>
         <w:t>ektos</w:t>
       </w:r>
-      <w:r>
-        <w:rPr>
-          <w:rFonts w:ascii="Calibri" w:hAnsi="Calibri"/>
-          <w:sz w:val="22"/>
-          <w:szCs w:val="22"/>
+      <w:proofErr w:type="spellEnd"/>
+      <w:r>
+        <w:rPr>
+          <w:rFonts w:ascii="Calibri" w:hAnsi="Calibri"/>
+          <w:sz w:val="22"/>
+          <w:szCs w:val="22"/>
+          <w:lang w:val="en-US"/>
         </w:rPr>
         <w:t>}}</w:t>
       </w:r>
@@ -3724,6 +4467,7 @@
           <w:rFonts w:ascii="Calibri" w:hAnsi="Calibri"/>
           <w:sz w:val="22"/>
           <w:szCs w:val="22"/>
+          <w:lang w:val="en-US"/>
         </w:rPr>
         <w:t xml:space="preserve"> </w:t>
       </w:r>
@@ -3732,6 +4476,7 @@
           <w:rFonts w:ascii="Calibri" w:hAnsi="Calibri" w:cs="Calibri"/>
           <w:sz w:val="22"/>
           <w:szCs w:val="22"/>
+          <w:lang w:val="en-US"/>
         </w:rPr>
         <w:t>€</w:t>
       </w:r>
@@ -3745,6 +4490,7 @@
           <w:rFonts w:ascii="Calibri" w:hAnsi="Calibri"/>
           <w:sz w:val="22"/>
           <w:szCs w:val="22"/>
+          <w:lang w:val="en-US"/>
         </w:rPr>
       </w:pPr>
       <w:r>
@@ -3762,6 +4508,7 @@
           <w:b/>
           <w:sz w:val="22"/>
           <w:szCs w:val="22"/>
+          <w:lang w:val="en-US"/>
         </w:rPr>
         <w:t>. 2420404001</w:t>
       </w:r>
@@ -3771,6 +4518,7 @@
           <w:b/>
           <w:sz w:val="22"/>
           <w:szCs w:val="22"/>
+          <w:lang w:val="en-US"/>
         </w:rPr>
         <w:tab/>
       </w:r>
@@ -3780,6 +4528,7 @@
           <w:b/>
           <w:sz w:val="22"/>
           <w:szCs w:val="22"/>
+          <w:lang w:val="en-US"/>
         </w:rPr>
         <w:t>:</w:t>
       </w:r>
@@ -3789,6 +4538,7 @@
           <w:b/>
           <w:sz w:val="22"/>
           <w:szCs w:val="22"/>
+          <w:lang w:val="en-US"/>
         </w:rPr>
         <w:t xml:space="preserve"> </w:t>
       </w:r>
@@ -3797,9 +4547,11 @@
           <w:rFonts w:ascii="Calibri" w:hAnsi="Calibri"/>
           <w:sz w:val="22"/>
           <w:szCs w:val="22"/>
+          <w:lang w:val="en-US"/>
         </w:rPr>
         <w:t>{{</w:t>
       </w:r>
+      <w:proofErr w:type="spellStart"/>
       <w:r>
         <w:rPr>
           <w:rFonts w:ascii="Calibri" w:hAnsi="Calibri"/>
@@ -3814,6 +4566,7 @@
           <w:rFonts w:ascii="Calibri" w:hAnsi="Calibri"/>
           <w:sz w:val="22"/>
           <w:szCs w:val="22"/>
+          <w:lang w:val="en-US"/>
         </w:rPr>
         <w:t>_</w:t>
       </w:r>
@@ -3831,6 +4584,7 @@
           <w:rFonts w:ascii="Calibri" w:hAnsi="Calibri"/>
           <w:sz w:val="22"/>
           <w:szCs w:val="22"/>
+          <w:lang w:val="en-US"/>
         </w:rPr>
         <w:t>_</w:t>
       </w:r>
@@ -3843,11 +4597,13 @@
         </w:rPr>
         <w:t>km</w:t>
       </w:r>
-      <w:r>
-        <w:rPr>
-          <w:rFonts w:ascii="Calibri" w:hAnsi="Calibri"/>
-          <w:sz w:val="22"/>
-          <w:szCs w:val="22"/>
+      <w:proofErr w:type="spellEnd"/>
+      <w:r>
+        <w:rPr>
+          <w:rFonts w:ascii="Calibri" w:hAnsi="Calibri"/>
+          <w:sz w:val="22"/>
+          <w:szCs w:val="22"/>
+          <w:lang w:val="en-US"/>
         </w:rPr>
         <w:t xml:space="preserve">}} </w:t>
       </w:r>
@@ -3856,6 +4612,7 @@
           <w:rFonts w:ascii="Calibri" w:hAnsi="Calibri" w:cs="Calibri"/>
           <w:sz w:val="22"/>
           <w:szCs w:val="22"/>
+          <w:lang w:val="en-US"/>
         </w:rPr>
         <w:t>€</w:t>
       </w:r>
@@ -3916,6 +4673,7 @@
           <w:szCs w:val="22"/>
         </w:rPr>
       </w:pPr>
+      <w:proofErr w:type="spellStart"/>
       <w:r>
         <w:rPr>
           <w:rFonts w:ascii="Calibri" w:hAnsi="Calibri"/>
@@ -3925,6 +4683,7 @@
         </w:rPr>
         <w:t>Πραγματοποιηθείσες</w:t>
       </w:r>
+      <w:proofErr w:type="spellEnd"/>
       <w:r>
         <w:rPr>
           <w:rFonts w:ascii="Calibri" w:hAnsi="Calibri"/>
@@ -3963,16 +4722,16 @@
       <w:pPr>
         <w:rPr>
           <w:rFonts w:ascii="Calibri" w:hAnsi="Calibri"/>
-          <w:sz w:val="20"/>
-          <w:szCs w:val="20"/>
+          <w:sz w:val="22"/>
+          <w:szCs w:val="22"/>
         </w:rPr>
       </w:pPr>
       <w:r>
         <w:rPr>
           <w:rFonts w:ascii="Calibri" w:hAnsi="Calibri"/>
           <w:b/>
-          <w:sz w:val="20"/>
-          <w:szCs w:val="20"/>
+          <w:sz w:val="22"/>
+          <w:szCs w:val="22"/>
         </w:rPr>
         <w:t>Υπόλοιπο</w:t>
       </w:r>
@@ -3980,9 +4739,8 @@
         <w:rPr>
           <w:rFonts w:ascii="Calibri" w:hAnsi="Calibri"/>
           <w:b/>
-          <w:sz w:val="20"/>
-          <w:szCs w:val="20"/>
-          <w:lang w:val="en-US"/>
+          <w:sz w:val="22"/>
+          <w:szCs w:val="22"/>
         </w:rPr>
         <w:tab/>
       </w:r>
@@ -3990,25 +4748,24 @@
         <w:rPr>
           <w:rFonts w:ascii="Calibri" w:hAnsi="Calibri"/>
           <w:b/>
-          <w:sz w:val="20"/>
-          <w:szCs w:val="20"/>
-          <w:lang w:val="en-US"/>
+          <w:sz w:val="22"/>
+          <w:szCs w:val="22"/>
         </w:rPr>
         <w:tab/>
       </w:r>
       <w:r>
         <w:rPr>
           <w:rFonts w:ascii="Calibri" w:hAnsi="Calibri"/>
-          <w:sz w:val="20"/>
-          <w:szCs w:val="20"/>
+          <w:sz w:val="22"/>
+          <w:szCs w:val="22"/>
         </w:rPr>
         <w:t xml:space="preserve">: </w:t>
       </w:r>
       <w:r>
         <w:rPr>
           <w:rFonts w:ascii="Calibri" w:hAnsi="Calibri"/>
-          <w:sz w:val="20"/>
-          <w:szCs w:val="20"/>
+          <w:sz w:val="22"/>
+          <w:szCs w:val="22"/>
         </w:rPr>
         <w:t>70</w:t>
       </w:r>
@@ -4033,6 +4790,7 @@
         </w:rPr>
         <w:t xml:space="preserve">                                                                                                </w:t>
       </w:r>
+      <w:proofErr w:type="gramStart"/>
       <w:r>
         <w:rPr>
           <w:rFonts w:ascii="Calibri" w:hAnsi="Calibri"/>
@@ -4050,7 +4808,37 @@
           <w:sz w:val="22"/>
           <w:szCs w:val="22"/>
         </w:rPr>
-        <w:t xml:space="preserve">  Δ/ντής Π.Ε. Ηρακλείου</w:t>
+        <w:t xml:space="preserve">  Δ</w:t>
+      </w:r>
+      <w:proofErr w:type="gramEnd"/>
+      <w:r>
+        <w:rPr>
+          <w:rFonts w:ascii="Calibri" w:hAnsi="Calibri"/>
+          <w:b/>
+          <w:sz w:val="22"/>
+          <w:szCs w:val="22"/>
+        </w:rPr>
+        <w:t>/</w:t>
+      </w:r>
+      <w:proofErr w:type="spellStart"/>
+      <w:r>
+        <w:rPr>
+          <w:rFonts w:ascii="Calibri" w:hAnsi="Calibri"/>
+          <w:b/>
+          <w:sz w:val="22"/>
+          <w:szCs w:val="22"/>
+        </w:rPr>
+        <w:t>ντής</w:t>
+      </w:r>
+      <w:proofErr w:type="spellEnd"/>
+      <w:r>
+        <w:rPr>
+          <w:rFonts w:ascii="Calibri" w:hAnsi="Calibri"/>
+          <w:b/>
+          <w:sz w:val="22"/>
+          <w:szCs w:val="22"/>
+        </w:rPr>
+        <w:t xml:space="preserve"> Π.Ε. Ηρακλείου</w:t>
       </w:r>
       <w:r>
         <w:rPr>
@@ -4183,14 +4971,25 @@
         </w:rPr>
         <w:t xml:space="preserve">       </w:t>
       </w:r>
-      <w:r>
-        <w:rPr>
-          <w:rFonts w:ascii="Calibri" w:hAnsi="Calibri"/>
-          <w:b/>
-          <w:sz w:val="22"/>
-          <w:szCs w:val="22"/>
-        </w:rPr>
-        <w:t>Μπελαδάκης Εμμανουήλ</w:t>
+      <w:proofErr w:type="spellStart"/>
+      <w:r>
+        <w:rPr>
+          <w:rFonts w:ascii="Calibri" w:hAnsi="Calibri"/>
+          <w:b/>
+          <w:sz w:val="22"/>
+          <w:szCs w:val="22"/>
+        </w:rPr>
+        <w:t>Μπελαδάκης</w:t>
+      </w:r>
+      <w:proofErr w:type="spellEnd"/>
+      <w:r>
+        <w:rPr>
+          <w:rFonts w:ascii="Calibri" w:hAnsi="Calibri"/>
+          <w:b/>
+          <w:sz w:val="22"/>
+          <w:szCs w:val="22"/>
+        </w:rPr>
+        <w:t xml:space="preserve"> Εμμανουήλ</w:t>
       </w:r>
     </w:p>
     <w:p>
@@ -4229,7 +5028,7 @@
 </file>
 
 <file path=word/endnotes.xml><?xml version="1.0" encoding="utf-8"?>
-<w:endnotes xmlns:wpc="http://schemas.microsoft.com/office/word/2010/wordprocessingCanvas" xmlns:cx="http://schemas.microsoft.com/office/drawing/2014/chartex" xmlns:cx1="http://schemas.microsoft.com/office/drawing/2015/9/8/chartex" xmlns:cx2="http://schemas.microsoft.com/office/drawing/2015/10/21/chartex" xmlns:cx3="http://schemas.microsoft.com/office/drawing/2016/5/9/chartex" xmlns:cx4="http://schemas.microsoft.com/office/drawing/2016/5/10/chartex" xmlns:cx5="http://schemas.microsoft.com/office/drawing/2016/5/11/chartex" xmlns:cx6="http://schemas.microsoft.com/office/drawing/2016/5/12/chartex" xmlns:cx7="http://schemas.microsoft.com/office/drawing/2016/5/13/chartex" xmlns:cx8="http://schemas.microsoft.com/office/drawing/2016/5/14/chartex" xmlns:mc="http://schemas.openxmlformats.org/markup-compatibility/2006" xmlns:aink="http://schemas.microsoft.com/office/drawing/2016/ink" xmlns:am3d="http://schemas.microsoft.com/office/drawing/2017/model3d" xmlns:o="urn:schemas-microsoft-com:office:office" xmlns:oel="http://schemas.microsoft.com/office/2019/extlst" xmlns:r="http://schemas.openxmlformats.org/officeDocument/2006/relationships" xmlns:m="http://schemas.openxmlformats.org/officeDocument/2006/math" xmlns:v="urn:schemas-microsoft-com:vml" xmlns:wp14="http://schemas.microsoft.com/office/word/2010/wordprocessingDrawing" xmlns:wp="http://schemas.openxmlformats.org/drawingml/2006/wordprocessingDrawing" xmlns:w10="urn:schemas-microsoft-com:office:word" xmlns:w="http://schemas.openxmlformats.org/wordprocessingml/2006/main" xmlns:w14="http://schemas.microsoft.com/office/word/2010/wordml" xmlns:w15="http://schemas.microsoft.com/office/word/2012/wordml" xmlns:w16cex="http://schemas.microsoft.com/office/word/2018/wordml/cex" xmlns:w16cid="http://schemas.microsoft.com/office/word/2016/wordml/cid" xmlns:w16="http://schemas.microsoft.com/office/word/2018/wordml" xmlns:w16du="http://schemas.microsoft.com/office/word/2023/wordml/word16du" xmlns:w16sdtdh="http://schemas.microsoft.com/office/word/2020/wordml/sdtdatahash" xmlns:w16se="http://schemas.microsoft.com/office/word/2015/wordml/symex" xmlns:wpg="http://schemas.microsoft.com/office/word/2010/wordprocessingGroup" xmlns:wpi="http://schemas.microsoft.com/office/word/2010/wordprocessingInk" xmlns:wne="http://schemas.microsoft.com/office/word/2006/wordml" xmlns:wps="http://schemas.microsoft.com/office/word/2010/wordprocessingShape" mc:Ignorable="w14 w15 w16se w16cid w16 w16cex w16sdtdh w16du wp14">
+<w:endnotes xmlns:wpc="http://schemas.microsoft.com/office/word/2010/wordprocessingCanvas" xmlns:cx="http://schemas.microsoft.com/office/drawing/2014/chartex" xmlns:cx1="http://schemas.microsoft.com/office/drawing/2015/9/8/chartex" xmlns:cx2="http://schemas.microsoft.com/office/drawing/2015/10/21/chartex" xmlns:cx3="http://schemas.microsoft.com/office/drawing/2016/5/9/chartex" xmlns:cx4="http://schemas.microsoft.com/office/drawing/2016/5/10/chartex" xmlns:cx5="http://schemas.microsoft.com/office/drawing/2016/5/11/chartex" xmlns:cx6="http://schemas.microsoft.com/office/drawing/2016/5/12/chartex" xmlns:cx7="http://schemas.microsoft.com/office/drawing/2016/5/13/chartex" xmlns:cx8="http://schemas.microsoft.com/office/drawing/2016/5/14/chartex" xmlns:mc="http://schemas.openxmlformats.org/markup-compatibility/2006" xmlns:aink="http://schemas.microsoft.com/office/drawing/2016/ink" xmlns:am3d="http://schemas.microsoft.com/office/drawing/2017/model3d" xmlns:o="urn:schemas-microsoft-com:office:office" xmlns:oel="http://schemas.microsoft.com/office/2019/extlst" xmlns:r="http://schemas.openxmlformats.org/officeDocument/2006/relationships" xmlns:m="http://schemas.openxmlformats.org/officeDocument/2006/math" xmlns:v="urn:schemas-microsoft-com:vml" xmlns:wp14="http://schemas.microsoft.com/office/word/2010/wordprocessingDrawing" xmlns:wp="http://schemas.openxmlformats.org/drawingml/2006/wordprocessingDrawing" xmlns:w10="urn:schemas-microsoft-com:office:word" xmlns:w="http://schemas.openxmlformats.org/wordprocessingml/2006/main" xmlns:w14="http://schemas.microsoft.com/office/word/2010/wordml" xmlns:w15="http://schemas.microsoft.com/office/word/2012/wordml" xmlns:w16cex="http://schemas.microsoft.com/office/word/2018/wordml/cex" xmlns:w16cid="http://schemas.microsoft.com/office/word/2016/wordml/cid" xmlns:w16="http://schemas.microsoft.com/office/word/2018/wordml" xmlns:w16du="http://schemas.microsoft.com/office/word/2023/wordml/word16du" xmlns:w16sdtdh="http://schemas.microsoft.com/office/word/2020/wordml/sdtdatahash" xmlns:w16sdtfl="http://schemas.microsoft.com/office/word/2024/wordml/sdtformatlock" xmlns:w16se="http://schemas.microsoft.com/office/word/2015/wordml/symex" xmlns:wpg="http://schemas.microsoft.com/office/word/2010/wordprocessingGroup" xmlns:wpi="http://schemas.microsoft.com/office/word/2010/wordprocessingInk" xmlns:wne="http://schemas.microsoft.com/office/word/2006/wordml" xmlns:wps="http://schemas.microsoft.com/office/word/2010/wordprocessingShape" mc:Ignorable="w14 w15 w16se w16cid w16 w16cex w16sdtdh w16sdtfl w16du wp14">
   <w:endnote w:type="separator" w:id="-1">
     <w:p>
       <w:r>
@@ -4248,7 +5047,7 @@
 </file>
 
 <file path=word/footer1.xml><?xml version="1.0" encoding="utf-8"?>
-<w:ftr xmlns:wpc="http://schemas.microsoft.com/office/word/2010/wordprocessingCanvas" xmlns:cx="http://schemas.microsoft.com/office/drawing/2014/chartex" xmlns:cx1="http://schemas.microsoft.com/office/drawing/2015/9/8/chartex" xmlns:cx2="http://schemas.microsoft.com/office/drawing/2015/10/21/chartex" xmlns:cx3="http://schemas.microsoft.com/office/drawing/2016/5/9/chartex" xmlns:cx4="http://schemas.microsoft.com/office/drawing/2016/5/10/chartex" xmlns:cx5="http://schemas.microsoft.com/office/drawing/2016/5/11/chartex" xmlns:cx6="http://schemas.microsoft.com/office/drawing/2016/5/12/chartex" xmlns:cx7="http://schemas.microsoft.com/office/drawing/2016/5/13/chartex" xmlns:cx8="http://schemas.microsoft.com/office/drawing/2016/5/14/chartex" xmlns:mc="http://schemas.openxmlformats.org/markup-compatibility/2006" xmlns:aink="http://schemas.microsoft.com/office/drawing/2016/ink" xmlns:am3d="http://schemas.microsoft.com/office/drawing/2017/model3d" xmlns:o="urn:schemas-microsoft-com:office:office" xmlns:oel="http://schemas.microsoft.com/office/2019/extlst" xmlns:r="http://schemas.openxmlformats.org/officeDocument/2006/relationships" xmlns:m="http://schemas.openxmlformats.org/officeDocument/2006/math" xmlns:v="urn:schemas-microsoft-com:vml" xmlns:wp14="http://schemas.microsoft.com/office/word/2010/wordprocessingDrawing" xmlns:wp="http://schemas.openxmlformats.org/drawingml/2006/wordprocessingDrawing" xmlns:w10="urn:schemas-microsoft-com:office:word" xmlns:w="http://schemas.openxmlformats.org/wordprocessingml/2006/main" xmlns:w14="http://schemas.microsoft.com/office/word/2010/wordml" xmlns:w15="http://schemas.microsoft.com/office/word/2012/wordml" xmlns:w16cex="http://schemas.microsoft.com/office/word/2018/wordml/cex" xmlns:w16cid="http://schemas.microsoft.com/office/word/2016/wordml/cid" xmlns:w16="http://schemas.microsoft.com/office/word/2018/wordml" xmlns:w16du="http://schemas.microsoft.com/office/word/2023/wordml/word16du" xmlns:w16sdtdh="http://schemas.microsoft.com/office/word/2020/wordml/sdtdatahash" xmlns:w16se="http://schemas.microsoft.com/office/word/2015/wordml/symex" xmlns:wpg="http://schemas.microsoft.com/office/word/2010/wordprocessingGroup" xmlns:wpi="http://schemas.microsoft.com/office/word/2010/wordprocessingInk" xmlns:wne="http://schemas.microsoft.com/office/word/2006/wordml" xmlns:wps="http://schemas.microsoft.com/office/word/2010/wordprocessingShape" mc:Ignorable="w14 w15 w16se w16cid w16 w16cex w16sdtdh w16du wp14">
+<w:ftr xmlns:wpc="http://schemas.microsoft.com/office/word/2010/wordprocessingCanvas" xmlns:cx="http://schemas.microsoft.com/office/drawing/2014/chartex" xmlns:cx1="http://schemas.microsoft.com/office/drawing/2015/9/8/chartex" xmlns:cx2="http://schemas.microsoft.com/office/drawing/2015/10/21/chartex" xmlns:cx3="http://schemas.microsoft.com/office/drawing/2016/5/9/chartex" xmlns:cx4="http://schemas.microsoft.com/office/drawing/2016/5/10/chartex" xmlns:cx5="http://schemas.microsoft.com/office/drawing/2016/5/11/chartex" xmlns:cx6="http://schemas.microsoft.com/office/drawing/2016/5/12/chartex" xmlns:cx7="http://schemas.microsoft.com/office/drawing/2016/5/13/chartex" xmlns:cx8="http://schemas.microsoft.com/office/drawing/2016/5/14/chartex" xmlns:mc="http://schemas.openxmlformats.org/markup-compatibility/2006" xmlns:aink="http://schemas.microsoft.com/office/drawing/2016/ink" xmlns:am3d="http://schemas.microsoft.com/office/drawing/2017/model3d" xmlns:o="urn:schemas-microsoft-com:office:office" xmlns:oel="http://schemas.microsoft.com/office/2019/extlst" xmlns:r="http://schemas.openxmlformats.org/officeDocument/2006/relationships" xmlns:m="http://schemas.openxmlformats.org/officeDocument/2006/math" xmlns:v="urn:schemas-microsoft-com:vml" xmlns:wp14="http://schemas.microsoft.com/office/word/2010/wordprocessingDrawing" xmlns:wp="http://schemas.openxmlformats.org/drawingml/2006/wordprocessingDrawing" xmlns:w10="urn:schemas-microsoft-com:office:word" xmlns:w="http://schemas.openxmlformats.org/wordprocessingml/2006/main" xmlns:w14="http://schemas.microsoft.com/office/word/2010/wordml" xmlns:w15="http://schemas.microsoft.com/office/word/2012/wordml" xmlns:w16cex="http://schemas.microsoft.com/office/word/2018/wordml/cex" xmlns:w16cid="http://schemas.microsoft.com/office/word/2016/wordml/cid" xmlns:w16="http://schemas.microsoft.com/office/word/2018/wordml" xmlns:w16du="http://schemas.microsoft.com/office/word/2023/wordml/word16du" xmlns:w16sdtdh="http://schemas.microsoft.com/office/word/2020/wordml/sdtdatahash" xmlns:w16sdtfl="http://schemas.microsoft.com/office/word/2024/wordml/sdtformatlock" xmlns:w16se="http://schemas.microsoft.com/office/word/2015/wordml/symex" xmlns:wpg="http://schemas.microsoft.com/office/word/2010/wordprocessingGroup" xmlns:wpi="http://schemas.microsoft.com/office/word/2010/wordprocessingInk" xmlns:wne="http://schemas.microsoft.com/office/word/2006/wordml" xmlns:wps="http://schemas.microsoft.com/office/word/2010/wordprocessingShape" mc:Ignorable="w14 w15 w16se w16cid w16 w16cex w16sdtdh w16sdtfl w16du wp14">
   <w:p>
     <w:pPr>
       <w:pStyle w:val="ad"/>
@@ -4258,7 +5057,7 @@
 </file>
 
 <file path=word/footer2.xml><?xml version="1.0" encoding="utf-8"?>
-<w:ftr xmlns:wpc="http://schemas.microsoft.com/office/word/2010/wordprocessingCanvas" xmlns:cx="http://schemas.microsoft.com/office/drawing/2014/chartex" xmlns:cx1="http://schemas.microsoft.com/office/drawing/2015/9/8/chartex" xmlns:cx2="http://schemas.microsoft.com/office/drawing/2015/10/21/chartex" xmlns:cx3="http://schemas.microsoft.com/office/drawing/2016/5/9/chartex" xmlns:cx4="http://schemas.microsoft.com/office/drawing/2016/5/10/chartex" xmlns:cx5="http://schemas.microsoft.com/office/drawing/2016/5/11/chartex" xmlns:cx6="http://schemas.microsoft.com/office/drawing/2016/5/12/chartex" xmlns:cx7="http://schemas.microsoft.com/office/drawing/2016/5/13/chartex" xmlns:cx8="http://schemas.microsoft.com/office/drawing/2016/5/14/chartex" xmlns:mc="http://schemas.openxmlformats.org/markup-compatibility/2006" xmlns:aink="http://schemas.microsoft.com/office/drawing/2016/ink" xmlns:am3d="http://schemas.microsoft.com/office/drawing/2017/model3d" xmlns:o="urn:schemas-microsoft-com:office:office" xmlns:oel="http://schemas.microsoft.com/office/2019/extlst" xmlns:r="http://schemas.openxmlformats.org/officeDocument/2006/relationships" xmlns:m="http://schemas.openxmlformats.org/officeDocument/2006/math" xmlns:v="urn:schemas-microsoft-com:vml" xmlns:wp14="http://schemas.microsoft.com/office/word/2010/wordprocessingDrawing" xmlns:wp="http://schemas.openxmlformats.org/drawingml/2006/wordprocessingDrawing" xmlns:w10="urn:schemas-microsoft-com:office:word" xmlns:w="http://schemas.openxmlformats.org/wordprocessingml/2006/main" xmlns:w14="http://schemas.microsoft.com/office/word/2010/wordml" xmlns:w15="http://schemas.microsoft.com/office/word/2012/wordml" xmlns:w16cex="http://schemas.microsoft.com/office/word/2018/wordml/cex" xmlns:w16cid="http://schemas.microsoft.com/office/word/2016/wordml/cid" xmlns:w16="http://schemas.microsoft.com/office/word/2018/wordml" xmlns:w16du="http://schemas.microsoft.com/office/word/2023/wordml/word16du" xmlns:w16sdtdh="http://schemas.microsoft.com/office/word/2020/wordml/sdtdatahash" xmlns:w16se="http://schemas.microsoft.com/office/word/2015/wordml/symex" xmlns:wpg="http://schemas.microsoft.com/office/word/2010/wordprocessingGroup" xmlns:wpi="http://schemas.microsoft.com/office/word/2010/wordprocessingInk" xmlns:wne="http://schemas.microsoft.com/office/word/2006/wordml" xmlns:wps="http://schemas.microsoft.com/office/word/2010/wordprocessingShape" mc:Ignorable="w14 w15 w16se w16cid w16 w16cex w16sdtdh w16du wp14">
+<w:ftr xmlns:wpc="http://schemas.microsoft.com/office/word/2010/wordprocessingCanvas" xmlns:cx="http://schemas.microsoft.com/office/drawing/2014/chartex" xmlns:cx1="http://schemas.microsoft.com/office/drawing/2015/9/8/chartex" xmlns:cx2="http://schemas.microsoft.com/office/drawing/2015/10/21/chartex" xmlns:cx3="http://schemas.microsoft.com/office/drawing/2016/5/9/chartex" xmlns:cx4="http://schemas.microsoft.com/office/drawing/2016/5/10/chartex" xmlns:cx5="http://schemas.microsoft.com/office/drawing/2016/5/11/chartex" xmlns:cx6="http://schemas.microsoft.com/office/drawing/2016/5/12/chartex" xmlns:cx7="http://schemas.microsoft.com/office/drawing/2016/5/13/chartex" xmlns:cx8="http://schemas.microsoft.com/office/drawing/2016/5/14/chartex" xmlns:mc="http://schemas.openxmlformats.org/markup-compatibility/2006" xmlns:aink="http://schemas.microsoft.com/office/drawing/2016/ink" xmlns:am3d="http://schemas.microsoft.com/office/drawing/2017/model3d" xmlns:o="urn:schemas-microsoft-com:office:office" xmlns:oel="http://schemas.microsoft.com/office/2019/extlst" xmlns:r="http://schemas.openxmlformats.org/officeDocument/2006/relationships" xmlns:m="http://schemas.openxmlformats.org/officeDocument/2006/math" xmlns:v="urn:schemas-microsoft-com:vml" xmlns:wp14="http://schemas.microsoft.com/office/word/2010/wordprocessingDrawing" xmlns:wp="http://schemas.openxmlformats.org/drawingml/2006/wordprocessingDrawing" xmlns:w10="urn:schemas-microsoft-com:office:word" xmlns:w="http://schemas.openxmlformats.org/wordprocessingml/2006/main" xmlns:w14="http://schemas.microsoft.com/office/word/2010/wordml" xmlns:w15="http://schemas.microsoft.com/office/word/2012/wordml" xmlns:w16cex="http://schemas.microsoft.com/office/word/2018/wordml/cex" xmlns:w16cid="http://schemas.microsoft.com/office/word/2016/wordml/cid" xmlns:w16="http://schemas.microsoft.com/office/word/2018/wordml" xmlns:w16du="http://schemas.microsoft.com/office/word/2023/wordml/word16du" xmlns:w16sdtdh="http://schemas.microsoft.com/office/word/2020/wordml/sdtdatahash" xmlns:w16sdtfl="http://schemas.microsoft.com/office/word/2024/wordml/sdtformatlock" xmlns:w16se="http://schemas.microsoft.com/office/word/2015/wordml/symex" xmlns:wpg="http://schemas.microsoft.com/office/word/2010/wordprocessingGroup" xmlns:wpi="http://schemas.microsoft.com/office/word/2010/wordprocessingInk" xmlns:wne="http://schemas.microsoft.com/office/word/2006/wordml" xmlns:wps="http://schemas.microsoft.com/office/word/2010/wordprocessingShape" mc:Ignorable="w14 w15 w16se w16cid w16 w16cex w16sdtdh w16sdtfl w16du wp14">
   <w:p>
     <w:pPr>
       <w:pStyle w:val="ad"/>
@@ -4268,7 +5067,7 @@
 </file>
 
 <file path=word/footer3.xml><?xml version="1.0" encoding="utf-8"?>
-<w:ftr xmlns:wpc="http://schemas.microsoft.com/office/word/2010/wordprocessingCanvas" xmlns:cx="http://schemas.microsoft.com/office/drawing/2014/chartex" xmlns:cx1="http://schemas.microsoft.com/office/drawing/2015/9/8/chartex" xmlns:cx2="http://schemas.microsoft.com/office/drawing/2015/10/21/chartex" xmlns:cx3="http://schemas.microsoft.com/office/drawing/2016/5/9/chartex" xmlns:cx4="http://schemas.microsoft.com/office/drawing/2016/5/10/chartex" xmlns:cx5="http://schemas.microsoft.com/office/drawing/2016/5/11/chartex" xmlns:cx6="http://schemas.microsoft.com/office/drawing/2016/5/12/chartex" xmlns:cx7="http://schemas.microsoft.com/office/drawing/2016/5/13/chartex" xmlns:cx8="http://schemas.microsoft.com/office/drawing/2016/5/14/chartex" xmlns:mc="http://schemas.openxmlformats.org/markup-compatibility/2006" xmlns:aink="http://schemas.microsoft.com/office/drawing/2016/ink" xmlns:am3d="http://schemas.microsoft.com/office/drawing/2017/model3d" xmlns:o="urn:schemas-microsoft-com:office:office" xmlns:oel="http://schemas.microsoft.com/office/2019/extlst" xmlns:r="http://schemas.openxmlformats.org/officeDocument/2006/relationships" xmlns:m="http://schemas.openxmlformats.org/officeDocument/2006/math" xmlns:v="urn:schemas-microsoft-com:vml" xmlns:wp14="http://schemas.microsoft.com/office/word/2010/wordprocessingDrawing" xmlns:wp="http://schemas.openxmlformats.org/drawingml/2006/wordprocessingDrawing" xmlns:w10="urn:schemas-microsoft-com:office:word" xmlns:w="http://schemas.openxmlformats.org/wordprocessingml/2006/main" xmlns:w14="http://schemas.microsoft.com/office/word/2010/wordml" xmlns:w15="http://schemas.microsoft.com/office/word/2012/wordml" xmlns:w16cex="http://schemas.microsoft.com/office/word/2018/wordml/cex" xmlns:w16cid="http://schemas.microsoft.com/office/word/2016/wordml/cid" xmlns:w16="http://schemas.microsoft.com/office/word/2018/wordml" xmlns:w16du="http://schemas.microsoft.com/office/word/2023/wordml/word16du" xmlns:w16sdtdh="http://schemas.microsoft.com/office/word/2020/wordml/sdtdatahash" xmlns:w16se="http://schemas.microsoft.com/office/word/2015/wordml/symex" xmlns:wpg="http://schemas.microsoft.com/office/word/2010/wordprocessingGroup" xmlns:wpi="http://schemas.microsoft.com/office/word/2010/wordprocessingInk" xmlns:wne="http://schemas.microsoft.com/office/word/2006/wordml" xmlns:wps="http://schemas.microsoft.com/office/word/2010/wordprocessingShape" mc:Ignorable="w14 w15 w16se w16cid w16 w16cex w16sdtdh w16du wp14">
+<w:ftr xmlns:wpc="http://schemas.microsoft.com/office/word/2010/wordprocessingCanvas" xmlns:cx="http://schemas.microsoft.com/office/drawing/2014/chartex" xmlns:cx1="http://schemas.microsoft.com/office/drawing/2015/9/8/chartex" xmlns:cx2="http://schemas.microsoft.com/office/drawing/2015/10/21/chartex" xmlns:cx3="http://schemas.microsoft.com/office/drawing/2016/5/9/chartex" xmlns:cx4="http://schemas.microsoft.com/office/drawing/2016/5/10/chartex" xmlns:cx5="http://schemas.microsoft.com/office/drawing/2016/5/11/chartex" xmlns:cx6="http://schemas.microsoft.com/office/drawing/2016/5/12/chartex" xmlns:cx7="http://schemas.microsoft.com/office/drawing/2016/5/13/chartex" xmlns:cx8="http://schemas.microsoft.com/office/drawing/2016/5/14/chartex" xmlns:mc="http://schemas.openxmlformats.org/markup-compatibility/2006" xmlns:aink="http://schemas.microsoft.com/office/drawing/2016/ink" xmlns:am3d="http://schemas.microsoft.com/office/drawing/2017/model3d" xmlns:o="urn:schemas-microsoft-com:office:office" xmlns:oel="http://schemas.microsoft.com/office/2019/extlst" xmlns:r="http://schemas.openxmlformats.org/officeDocument/2006/relationships" xmlns:m="http://schemas.openxmlformats.org/officeDocument/2006/math" xmlns:v="urn:schemas-microsoft-com:vml" xmlns:wp14="http://schemas.microsoft.com/office/word/2010/wordprocessingDrawing" xmlns:wp="http://schemas.openxmlformats.org/drawingml/2006/wordprocessingDrawing" xmlns:w10="urn:schemas-microsoft-com:office:word" xmlns:w="http://schemas.openxmlformats.org/wordprocessingml/2006/main" xmlns:w14="http://schemas.microsoft.com/office/word/2010/wordml" xmlns:w15="http://schemas.microsoft.com/office/word/2012/wordml" xmlns:w16cex="http://schemas.microsoft.com/office/word/2018/wordml/cex" xmlns:w16cid="http://schemas.microsoft.com/office/word/2016/wordml/cid" xmlns:w16="http://schemas.microsoft.com/office/word/2018/wordml" xmlns:w16du="http://schemas.microsoft.com/office/word/2023/wordml/word16du" xmlns:w16sdtdh="http://schemas.microsoft.com/office/word/2020/wordml/sdtdatahash" xmlns:w16sdtfl="http://schemas.microsoft.com/office/word/2024/wordml/sdtformatlock" xmlns:w16se="http://schemas.microsoft.com/office/word/2015/wordml/symex" xmlns:wpg="http://schemas.microsoft.com/office/word/2010/wordprocessingGroup" xmlns:wpi="http://schemas.microsoft.com/office/word/2010/wordprocessingInk" xmlns:wne="http://schemas.microsoft.com/office/word/2006/wordml" xmlns:wps="http://schemas.microsoft.com/office/word/2010/wordprocessingShape" mc:Ignorable="w14 w15 w16se w16cid w16 w16cex w16sdtdh w16sdtfl w16du wp14">
   <w:p>
     <w:pPr>
       <w:pStyle w:val="ad"/>
@@ -4278,7 +5077,7 @@
 </file>
 
 <file path=word/footnotes.xml><?xml version="1.0" encoding="utf-8"?>
-<w:footnotes xmlns:wpc="http://schemas.microsoft.com/office/word/2010/wordprocessingCanvas" xmlns:cx="http://schemas.microsoft.com/office/drawing/2014/chartex" xmlns:cx1="http://schemas.microsoft.com/office/drawing/2015/9/8/chartex" xmlns:cx2="http://schemas.microsoft.com/office/drawing/2015/10/21/chartex" xmlns:cx3="http://schemas.microsoft.com/office/drawing/2016/5/9/chartex" xmlns:cx4="http://schemas.microsoft.com/office/drawing/2016/5/10/chartex" xmlns:cx5="http://schemas.microsoft.com/office/drawing/2016/5/11/chartex" xmlns:cx6="http://schemas.microsoft.com/office/drawing/2016/5/12/chartex" xmlns:cx7="http://schemas.microsoft.com/office/drawing/2016/5/13/chartex" xmlns:cx8="http://schemas.microsoft.com/office/drawing/2016/5/14/chartex" xmlns:mc="http://schemas.openxmlformats.org/markup-compatibility/2006" xmlns:aink="http://schemas.microsoft.com/office/drawing/2016/ink" xmlns:am3d="http://schemas.microsoft.com/office/drawing/2017/model3d" xmlns:o="urn:schemas-microsoft-com:office:office" xmlns:oel="http://schemas.microsoft.com/office/2019/extlst" xmlns:r="http://schemas.openxmlformats.org/officeDocument/2006/relationships" xmlns:m="http://schemas.openxmlformats.org/officeDocument/2006/math" xmlns:v="urn:schemas-microsoft-com:vml" xmlns:wp14="http://schemas.microsoft.com/office/word/2010/wordprocessingDrawing" xmlns:wp="http://schemas.openxmlformats.org/drawingml/2006/wordprocessingDrawing" xmlns:w10="urn:schemas-microsoft-com:office:word" xmlns:w="http://schemas.openxmlformats.org/wordprocessingml/2006/main" xmlns:w14="http://schemas.microsoft.com/office/word/2010/wordml" xmlns:w15="http://schemas.microsoft.com/office/word/2012/wordml" xmlns:w16cex="http://schemas.microsoft.com/office/word/2018/wordml/cex" xmlns:w16cid="http://schemas.microsoft.com/office/word/2016/wordml/cid" xmlns:w16="http://schemas.microsoft.com/office/word/2018/wordml" xmlns:w16du="http://schemas.microsoft.com/office/word/2023/wordml/word16du" xmlns:w16sdtdh="http://schemas.microsoft.com/office/word/2020/wordml/sdtdatahash" xmlns:w16se="http://schemas.microsoft.com/office/word/2015/wordml/symex" xmlns:wpg="http://schemas.microsoft.com/office/word/2010/wordprocessingGroup" xmlns:wpi="http://schemas.microsoft.com/office/word/2010/wordprocessingInk" xmlns:wne="http://schemas.microsoft.com/office/word/2006/wordml" xmlns:wps="http://schemas.microsoft.com/office/word/2010/wordprocessingShape" mc:Ignorable="w14 w15 w16se w16cid w16 w16cex w16sdtdh w16du wp14">
+<w:footnotes xmlns:wpc="http://schemas.microsoft.com/office/word/2010/wordprocessingCanvas" xmlns:cx="http://schemas.microsoft.com/office/drawing/2014/chartex" xmlns:cx1="http://schemas.microsoft.com/office/drawing/2015/9/8/chartex" xmlns:cx2="http://schemas.microsoft.com/office/drawing/2015/10/21/chartex" xmlns:cx3="http://schemas.microsoft.com/office/drawing/2016/5/9/chartex" xmlns:cx4="http://schemas.microsoft.com/office/drawing/2016/5/10/chartex" xmlns:cx5="http://schemas.microsoft.com/office/drawing/2016/5/11/chartex" xmlns:cx6="http://schemas.microsoft.com/office/drawing/2016/5/12/chartex" xmlns:cx7="http://schemas.microsoft.com/office/drawing/2016/5/13/chartex" xmlns:cx8="http://schemas.microsoft.com/office/drawing/2016/5/14/chartex" xmlns:mc="http://schemas.openxmlformats.org/markup-compatibility/2006" xmlns:aink="http://schemas.microsoft.com/office/drawing/2016/ink" xmlns:am3d="http://schemas.microsoft.com/office/drawing/2017/model3d" xmlns:o="urn:schemas-microsoft-com:office:office" xmlns:oel="http://schemas.microsoft.com/office/2019/extlst" xmlns:r="http://schemas.openxmlformats.org/officeDocument/2006/relationships" xmlns:m="http://schemas.openxmlformats.org/officeDocument/2006/math" xmlns:v="urn:schemas-microsoft-com:vml" xmlns:wp14="http://schemas.microsoft.com/office/word/2010/wordprocessingDrawing" xmlns:wp="http://schemas.openxmlformats.org/drawingml/2006/wordprocessingDrawing" xmlns:w10="urn:schemas-microsoft-com:office:word" xmlns:w="http://schemas.openxmlformats.org/wordprocessingml/2006/main" xmlns:w14="http://schemas.microsoft.com/office/word/2010/wordml" xmlns:w15="http://schemas.microsoft.com/office/word/2012/wordml" xmlns:w16cex="http://schemas.microsoft.com/office/word/2018/wordml/cex" xmlns:w16cid="http://schemas.microsoft.com/office/word/2016/wordml/cid" xmlns:w16="http://schemas.microsoft.com/office/word/2018/wordml" xmlns:w16du="http://schemas.microsoft.com/office/word/2023/wordml/word16du" xmlns:w16sdtdh="http://schemas.microsoft.com/office/word/2020/wordml/sdtdatahash" xmlns:w16sdtfl="http://schemas.microsoft.com/office/word/2024/wordml/sdtformatlock" xmlns:w16se="http://schemas.microsoft.com/office/word/2015/wordml/symex" xmlns:wpg="http://schemas.microsoft.com/office/word/2010/wordprocessingGroup" xmlns:wpi="http://schemas.microsoft.com/office/word/2010/wordprocessingInk" xmlns:wne="http://schemas.microsoft.com/office/word/2006/wordml" xmlns:wps="http://schemas.microsoft.com/office/word/2010/wordprocessingShape" mc:Ignorable="w14 w15 w16se w16cid w16 w16cex w16sdtdh w16sdtfl w16du wp14">
   <w:footnote w:type="separator" w:id="-1">
     <w:p>
       <w:r>
@@ -4297,7 +5096,7 @@
 </file>
 
 <file path=word/header1.xml><?xml version="1.0" encoding="utf-8"?>
-<w:hdr xmlns:wpc="http://schemas.microsoft.com/office/word/2010/wordprocessingCanvas" xmlns:cx="http://schemas.microsoft.com/office/drawing/2014/chartex" xmlns:cx1="http://schemas.microsoft.com/office/drawing/2015/9/8/chartex" xmlns:cx2="http://schemas.microsoft.com/office/drawing/2015/10/21/chartex" xmlns:cx3="http://schemas.microsoft.com/office/drawing/2016/5/9/chartex" xmlns:cx4="http://schemas.microsoft.com/office/drawing/2016/5/10/chartex" xmlns:cx5="http://schemas.microsoft.com/office/drawing/2016/5/11/chartex" xmlns:cx6="http://schemas.microsoft.com/office/drawing/2016/5/12/chartex" xmlns:cx7="http://schemas.microsoft.com/office/drawing/2016/5/13/chartex" xmlns:cx8="http://schemas.microsoft.com/office/drawing/2016/5/14/chartex" xmlns:mc="http://schemas.openxmlformats.org/markup-compatibility/2006" xmlns:aink="http://schemas.microsoft.com/office/drawing/2016/ink" xmlns:am3d="http://schemas.microsoft.com/office/drawing/2017/model3d" xmlns:o="urn:schemas-microsoft-com:office:office" xmlns:oel="http://schemas.microsoft.com/office/2019/extlst" xmlns:r="http://schemas.openxmlformats.org/officeDocument/2006/relationships" xmlns:m="http://schemas.openxmlformats.org/officeDocument/2006/math" xmlns:v="urn:schemas-microsoft-com:vml" xmlns:wp14="http://schemas.microsoft.com/office/word/2010/wordprocessingDrawing" xmlns:wp="http://schemas.openxmlformats.org/drawingml/2006/wordprocessingDrawing" xmlns:w10="urn:schemas-microsoft-com:office:word" xmlns:w="http://schemas.openxmlformats.org/wordprocessingml/2006/main" xmlns:w14="http://schemas.microsoft.com/office/word/2010/wordml" xmlns:w15="http://schemas.microsoft.com/office/word/2012/wordml" xmlns:w16cex="http://schemas.microsoft.com/office/word/2018/wordml/cex" xmlns:w16cid="http://schemas.microsoft.com/office/word/2016/wordml/cid" xmlns:w16="http://schemas.microsoft.com/office/word/2018/wordml" xmlns:w16du="http://schemas.microsoft.com/office/word/2023/wordml/word16du" xmlns:w16sdtdh="http://schemas.microsoft.com/office/word/2020/wordml/sdtdatahash" xmlns:w16se="http://schemas.microsoft.com/office/word/2015/wordml/symex" xmlns:wpg="http://schemas.microsoft.com/office/word/2010/wordprocessingGroup" xmlns:wpi="http://schemas.microsoft.com/office/word/2010/wordprocessingInk" xmlns:wne="http://schemas.microsoft.com/office/word/2006/wordml" xmlns:wps="http://schemas.microsoft.com/office/word/2010/wordprocessingShape" mc:Ignorable="w14 w15 w16se w16cid w16 w16cex w16sdtdh w16du wp14">
+<w:hdr xmlns:wpc="http://schemas.microsoft.com/office/word/2010/wordprocessingCanvas" xmlns:cx="http://schemas.microsoft.com/office/drawing/2014/chartex" xmlns:cx1="http://schemas.microsoft.com/office/drawing/2015/9/8/chartex" xmlns:cx2="http://schemas.microsoft.com/office/drawing/2015/10/21/chartex" xmlns:cx3="http://schemas.microsoft.com/office/drawing/2016/5/9/chartex" xmlns:cx4="http://schemas.microsoft.com/office/drawing/2016/5/10/chartex" xmlns:cx5="http://schemas.microsoft.com/office/drawing/2016/5/11/chartex" xmlns:cx6="http://schemas.microsoft.com/office/drawing/2016/5/12/chartex" xmlns:cx7="http://schemas.microsoft.com/office/drawing/2016/5/13/chartex" xmlns:cx8="http://schemas.microsoft.com/office/drawing/2016/5/14/chartex" xmlns:mc="http://schemas.openxmlformats.org/markup-compatibility/2006" xmlns:aink="http://schemas.microsoft.com/office/drawing/2016/ink" xmlns:am3d="http://schemas.microsoft.com/office/drawing/2017/model3d" xmlns:o="urn:schemas-microsoft-com:office:office" xmlns:oel="http://schemas.microsoft.com/office/2019/extlst" xmlns:r="http://schemas.openxmlformats.org/officeDocument/2006/relationships" xmlns:m="http://schemas.openxmlformats.org/officeDocument/2006/math" xmlns:v="urn:schemas-microsoft-com:vml" xmlns:wp14="http://schemas.microsoft.com/office/word/2010/wordprocessingDrawing" xmlns:wp="http://schemas.openxmlformats.org/drawingml/2006/wordprocessingDrawing" xmlns:w10="urn:schemas-microsoft-com:office:word" xmlns:w="http://schemas.openxmlformats.org/wordprocessingml/2006/main" xmlns:w14="http://schemas.microsoft.com/office/word/2010/wordml" xmlns:w15="http://schemas.microsoft.com/office/word/2012/wordml" xmlns:w16cex="http://schemas.microsoft.com/office/word/2018/wordml/cex" xmlns:w16cid="http://schemas.microsoft.com/office/word/2016/wordml/cid" xmlns:w16="http://schemas.microsoft.com/office/word/2018/wordml" xmlns:w16du="http://schemas.microsoft.com/office/word/2023/wordml/word16du" xmlns:w16sdtdh="http://schemas.microsoft.com/office/word/2020/wordml/sdtdatahash" xmlns:w16sdtfl="http://schemas.microsoft.com/office/word/2024/wordml/sdtformatlock" xmlns:w16se="http://schemas.microsoft.com/office/word/2015/wordml/symex" xmlns:wpg="http://schemas.microsoft.com/office/word/2010/wordprocessingGroup" xmlns:wpi="http://schemas.microsoft.com/office/word/2010/wordprocessingInk" xmlns:wne="http://schemas.microsoft.com/office/word/2006/wordml" xmlns:wps="http://schemas.microsoft.com/office/word/2010/wordprocessingShape" mc:Ignorable="w14 w15 w16se w16cid w16 w16cex w16sdtdh w16sdtfl w16du wp14">
   <w:p>
     <w:pPr>
       <w:pStyle w:val="ac"/>
@@ -4307,7 +5106,7 @@
 </file>
 
 <file path=word/header2.xml><?xml version="1.0" encoding="utf-8"?>
-<w:hdr xmlns:wpc="http://schemas.microsoft.com/office/word/2010/wordprocessingCanvas" xmlns:cx="http://schemas.microsoft.com/office/drawing/2014/chartex" xmlns:cx1="http://schemas.microsoft.com/office/drawing/2015/9/8/chartex" xmlns:cx2="http://schemas.microsoft.com/office/drawing/2015/10/21/chartex" xmlns:cx3="http://schemas.microsoft.com/office/drawing/2016/5/9/chartex" xmlns:cx4="http://schemas.microsoft.com/office/drawing/2016/5/10/chartex" xmlns:cx5="http://schemas.microsoft.com/office/drawing/2016/5/11/chartex" xmlns:cx6="http://schemas.microsoft.com/office/drawing/2016/5/12/chartex" xmlns:cx7="http://schemas.microsoft.com/office/drawing/2016/5/13/chartex" xmlns:cx8="http://schemas.microsoft.com/office/drawing/2016/5/14/chartex" xmlns:mc="http://schemas.openxmlformats.org/markup-compatibility/2006" xmlns:aink="http://schemas.microsoft.com/office/drawing/2016/ink" xmlns:am3d="http://schemas.microsoft.com/office/drawing/2017/model3d" xmlns:o="urn:schemas-microsoft-com:office:office" xmlns:oel="http://schemas.microsoft.com/office/2019/extlst" xmlns:r="http://schemas.openxmlformats.org/officeDocument/2006/relationships" xmlns:m="http://schemas.openxmlformats.org/officeDocument/2006/math" xmlns:v="urn:schemas-microsoft-com:vml" xmlns:wp14="http://schemas.microsoft.com/office/word/2010/wordprocessingDrawing" xmlns:wp="http://schemas.openxmlformats.org/drawingml/2006/wordprocessingDrawing" xmlns:w10="urn:schemas-microsoft-com:office:word" xmlns:w="http://schemas.openxmlformats.org/wordprocessingml/2006/main" xmlns:w14="http://schemas.microsoft.com/office/word/2010/wordml" xmlns:w15="http://schemas.microsoft.com/office/word/2012/wordml" xmlns:w16cex="http://schemas.microsoft.com/office/word/2018/wordml/cex" xmlns:w16cid="http://schemas.microsoft.com/office/word/2016/wordml/cid" xmlns:w16="http://schemas.microsoft.com/office/word/2018/wordml" xmlns:w16du="http://schemas.microsoft.com/office/word/2023/wordml/word16du" xmlns:w16sdtdh="http://schemas.microsoft.com/office/word/2020/wordml/sdtdatahash" xmlns:w16se="http://schemas.microsoft.com/office/word/2015/wordml/symex" xmlns:wpg="http://schemas.microsoft.com/office/word/2010/wordprocessingGroup" xmlns:wpi="http://schemas.microsoft.com/office/word/2010/wordprocessingInk" xmlns:wne="http://schemas.microsoft.com/office/word/2006/wordml" xmlns:wps="http://schemas.microsoft.com/office/word/2010/wordprocessingShape" mc:Ignorable="w14 w15 w16se w16cid w16 w16cex w16sdtdh w16du wp14">
+<w:hdr xmlns:wpc="http://schemas.microsoft.com/office/word/2010/wordprocessingCanvas" xmlns:cx="http://schemas.microsoft.com/office/drawing/2014/chartex" xmlns:cx1="http://schemas.microsoft.com/office/drawing/2015/9/8/chartex" xmlns:cx2="http://schemas.microsoft.com/office/drawing/2015/10/21/chartex" xmlns:cx3="http://schemas.microsoft.com/office/drawing/2016/5/9/chartex" xmlns:cx4="http://schemas.microsoft.com/office/drawing/2016/5/10/chartex" xmlns:cx5="http://schemas.microsoft.com/office/drawing/2016/5/11/chartex" xmlns:cx6="http://schemas.microsoft.com/office/drawing/2016/5/12/chartex" xmlns:cx7="http://schemas.microsoft.com/office/drawing/2016/5/13/chartex" xmlns:cx8="http://schemas.microsoft.com/office/drawing/2016/5/14/chartex" xmlns:mc="http://schemas.openxmlformats.org/markup-compatibility/2006" xmlns:aink="http://schemas.microsoft.com/office/drawing/2016/ink" xmlns:am3d="http://schemas.microsoft.com/office/drawing/2017/model3d" xmlns:o="urn:schemas-microsoft-com:office:office" xmlns:oel="http://schemas.microsoft.com/office/2019/extlst" xmlns:r="http://schemas.openxmlformats.org/officeDocument/2006/relationships" xmlns:m="http://schemas.openxmlformats.org/officeDocument/2006/math" xmlns:v="urn:schemas-microsoft-com:vml" xmlns:wp14="http://schemas.microsoft.com/office/word/2010/wordprocessingDrawing" xmlns:wp="http://schemas.openxmlformats.org/drawingml/2006/wordprocessingDrawing" xmlns:w10="urn:schemas-microsoft-com:office:word" xmlns:w="http://schemas.openxmlformats.org/wordprocessingml/2006/main" xmlns:w14="http://schemas.microsoft.com/office/word/2010/wordml" xmlns:w15="http://schemas.microsoft.com/office/word/2012/wordml" xmlns:w16cex="http://schemas.microsoft.com/office/word/2018/wordml/cex" xmlns:w16cid="http://schemas.microsoft.com/office/word/2016/wordml/cid" xmlns:w16="http://schemas.microsoft.com/office/word/2018/wordml" xmlns:w16du="http://schemas.microsoft.com/office/word/2023/wordml/word16du" xmlns:w16sdtdh="http://schemas.microsoft.com/office/word/2020/wordml/sdtdatahash" xmlns:w16sdtfl="http://schemas.microsoft.com/office/word/2024/wordml/sdtformatlock" xmlns:w16se="http://schemas.microsoft.com/office/word/2015/wordml/symex" xmlns:wpg="http://schemas.microsoft.com/office/word/2010/wordprocessingGroup" xmlns:wpi="http://schemas.microsoft.com/office/word/2010/wordprocessingInk" xmlns:wne="http://schemas.microsoft.com/office/word/2006/wordml" xmlns:wps="http://schemas.microsoft.com/office/word/2010/wordprocessingShape" mc:Ignorable="w14 w15 w16se w16cid w16 w16cex w16sdtdh w16sdtfl w16du wp14">
   <w:p>
     <w:pPr>
       <w:pStyle w:val="ac"/>
@@ -4317,7 +5116,7 @@
 </file>
 
 <file path=word/header3.xml><?xml version="1.0" encoding="utf-8"?>
-<w:hdr xmlns:wpc="http://schemas.microsoft.com/office/word/2010/wordprocessingCanvas" xmlns:cx="http://schemas.microsoft.com/office/drawing/2014/chartex" xmlns:cx1="http://schemas.microsoft.com/office/drawing/2015/9/8/chartex" xmlns:cx2="http://schemas.microsoft.com/office/drawing/2015/10/21/chartex" xmlns:cx3="http://schemas.microsoft.com/office/drawing/2016/5/9/chartex" xmlns:cx4="http://schemas.microsoft.com/office/drawing/2016/5/10/chartex" xmlns:cx5="http://schemas.microsoft.com/office/drawing/2016/5/11/chartex" xmlns:cx6="http://schemas.microsoft.com/office/drawing/2016/5/12/chartex" xmlns:cx7="http://schemas.microsoft.com/office/drawing/2016/5/13/chartex" xmlns:cx8="http://schemas.microsoft.com/office/drawing/2016/5/14/chartex" xmlns:mc="http://schemas.openxmlformats.org/markup-compatibility/2006" xmlns:aink="http://schemas.microsoft.com/office/drawing/2016/ink" xmlns:am3d="http://schemas.microsoft.com/office/drawing/2017/model3d" xmlns:o="urn:schemas-microsoft-com:office:office" xmlns:oel="http://schemas.microsoft.com/office/2019/extlst" xmlns:r="http://schemas.openxmlformats.org/officeDocument/2006/relationships" xmlns:m="http://schemas.openxmlformats.org/officeDocument/2006/math" xmlns:v="urn:schemas-microsoft-com:vml" xmlns:wp14="http://schemas.microsoft.com/office/word/2010/wordprocessingDrawing" xmlns:wp="http://schemas.openxmlformats.org/drawingml/2006/wordprocessingDrawing" xmlns:w10="urn:schemas-microsoft-com:office:word" xmlns:w="http://schemas.openxmlformats.org/wordprocessingml/2006/main" xmlns:w14="http://schemas.microsoft.com/office/word/2010/wordml" xmlns:w15="http://schemas.microsoft.com/office/word/2012/wordml" xmlns:w16cex="http://schemas.microsoft.com/office/word/2018/wordml/cex" xmlns:w16cid="http://schemas.microsoft.com/office/word/2016/wordml/cid" xmlns:w16="http://schemas.microsoft.com/office/word/2018/wordml" xmlns:w16du="http://schemas.microsoft.com/office/word/2023/wordml/word16du" xmlns:w16sdtdh="http://schemas.microsoft.com/office/word/2020/wordml/sdtdatahash" xmlns:w16se="http://schemas.microsoft.com/office/word/2015/wordml/symex" xmlns:wpg="http://schemas.microsoft.com/office/word/2010/wordprocessingGroup" xmlns:wpi="http://schemas.microsoft.com/office/word/2010/wordprocessingInk" xmlns:wne="http://schemas.microsoft.com/office/word/2006/wordml" xmlns:wps="http://schemas.microsoft.com/office/word/2010/wordprocessingShape" mc:Ignorable="w14 w15 w16se w16cid w16 w16cex w16sdtdh w16du wp14">
+<w:hdr xmlns:wpc="http://schemas.microsoft.com/office/word/2010/wordprocessingCanvas" xmlns:cx="http://schemas.microsoft.com/office/drawing/2014/chartex" xmlns:cx1="http://schemas.microsoft.com/office/drawing/2015/9/8/chartex" xmlns:cx2="http://schemas.microsoft.com/office/drawing/2015/10/21/chartex" xmlns:cx3="http://schemas.microsoft.com/office/drawing/2016/5/9/chartex" xmlns:cx4="http://schemas.microsoft.com/office/drawing/2016/5/10/chartex" xmlns:cx5="http://schemas.microsoft.com/office/drawing/2016/5/11/chartex" xmlns:cx6="http://schemas.microsoft.com/office/drawing/2016/5/12/chartex" xmlns:cx7="http://schemas.microsoft.com/office/drawing/2016/5/13/chartex" xmlns:cx8="http://schemas.microsoft.com/office/drawing/2016/5/14/chartex" xmlns:mc="http://schemas.openxmlformats.org/markup-compatibility/2006" xmlns:aink="http://schemas.microsoft.com/office/drawing/2016/ink" xmlns:am3d="http://schemas.microsoft.com/office/drawing/2017/model3d" xmlns:o="urn:schemas-microsoft-com:office:office" xmlns:oel="http://schemas.microsoft.com/office/2019/extlst" xmlns:r="http://schemas.openxmlformats.org/officeDocument/2006/relationships" xmlns:m="http://schemas.openxmlformats.org/officeDocument/2006/math" xmlns:v="urn:schemas-microsoft-com:vml" xmlns:wp14="http://schemas.microsoft.com/office/word/2010/wordprocessingDrawing" xmlns:wp="http://schemas.openxmlformats.org/drawingml/2006/wordprocessingDrawing" xmlns:w10="urn:schemas-microsoft-com:office:word" xmlns:w="http://schemas.openxmlformats.org/wordprocessingml/2006/main" xmlns:w14="http://schemas.microsoft.com/office/word/2010/wordml" xmlns:w15="http://schemas.microsoft.com/office/word/2012/wordml" xmlns:w16cex="http://schemas.microsoft.com/office/word/2018/wordml/cex" xmlns:w16cid="http://schemas.microsoft.com/office/word/2016/wordml/cid" xmlns:w16="http://schemas.microsoft.com/office/word/2018/wordml" xmlns:w16du="http://schemas.microsoft.com/office/word/2023/wordml/word16du" xmlns:w16sdtdh="http://schemas.microsoft.com/office/word/2020/wordml/sdtdatahash" xmlns:w16sdtfl="http://schemas.microsoft.com/office/word/2024/wordml/sdtformatlock" xmlns:w16se="http://schemas.microsoft.com/office/word/2015/wordml/symex" xmlns:wpg="http://schemas.microsoft.com/office/word/2010/wordprocessingGroup" xmlns:wpi="http://schemas.microsoft.com/office/word/2010/wordprocessingInk" xmlns:wne="http://schemas.microsoft.com/office/word/2006/wordml" xmlns:wps="http://schemas.microsoft.com/office/word/2010/wordprocessingShape" mc:Ignorable="w14 w15 w16se w16cid w16 w16cex w16sdtdh w16sdtfl w16du wp14">
   <w:p>
     <w:pPr>
       <w:pStyle w:val="ac"/>
@@ -4327,7 +5126,7 @@
 </file>
 
 <file path=word/numbering.xml><?xml version="1.0" encoding="utf-8"?>
-<w:numbering xmlns:wpc="http://schemas.microsoft.com/office/word/2010/wordprocessingCanvas" xmlns:cx="http://schemas.microsoft.com/office/drawing/2014/chartex" xmlns:cx1="http://schemas.microsoft.com/office/drawing/2015/9/8/chartex" xmlns:cx2="http://schemas.microsoft.com/office/drawing/2015/10/21/chartex" xmlns:cx3="http://schemas.microsoft.com/office/drawing/2016/5/9/chartex" xmlns:cx4="http://schemas.microsoft.com/office/drawing/2016/5/10/chartex" xmlns:cx5="http://schemas.microsoft.com/office/drawing/2016/5/11/chartex" xmlns:cx6="http://schemas.microsoft.com/office/drawing/2016/5/12/chartex" xmlns:cx7="http://schemas.microsoft.com/office/drawing/2016/5/13/chartex" xmlns:cx8="http://schemas.microsoft.com/office/drawing/2016/5/14/chartex" xmlns:mc="http://schemas.openxmlformats.org/markup-compatibility/2006" xmlns:aink="http://schemas.microsoft.com/office/drawing/2016/ink" xmlns:am3d="http://schemas.microsoft.com/office/drawing/2017/model3d" xmlns:o="urn:schemas-microsoft-com:office:office" xmlns:oel="http://schemas.microsoft.com/office/2019/extlst" xmlns:r="http://schemas.openxmlformats.org/officeDocument/2006/relationships" xmlns:m="http://schemas.openxmlformats.org/officeDocument/2006/math" xmlns:v="urn:schemas-microsoft-com:vml" xmlns:wp14="http://schemas.microsoft.com/office/word/2010/wordprocessingDrawing" xmlns:wp="http://schemas.openxmlformats.org/drawingml/2006/wordprocessingDrawing" xmlns:w10="urn:schemas-microsoft-com:office:word" xmlns:w="http://schemas.openxmlformats.org/wordprocessingml/2006/main" xmlns:w14="http://schemas.microsoft.com/office/word/2010/wordml" xmlns:w15="http://schemas.microsoft.com/office/word/2012/wordml" xmlns:w16cex="http://schemas.microsoft.com/office/word/2018/wordml/cex" xmlns:w16cid="http://schemas.microsoft.com/office/word/2016/wordml/cid" xmlns:w16="http://schemas.microsoft.com/office/word/2018/wordml" xmlns:w16du="http://schemas.microsoft.com/office/word/2023/wordml/word16du" xmlns:w16sdtdh="http://schemas.microsoft.com/office/word/2020/wordml/sdtdatahash" xmlns:w16se="http://schemas.microsoft.com/office/word/2015/wordml/symex" xmlns:wpg="http://schemas.microsoft.com/office/word/2010/wordprocessingGroup" xmlns:wpi="http://schemas.microsoft.com/office/word/2010/wordprocessingInk" xmlns:wne="http://schemas.microsoft.com/office/word/2006/wordml" xmlns:wps="http://schemas.microsoft.com/office/word/2010/wordprocessingShape" mc:Ignorable="w14 w15 w16se w16cid w16 w16cex w16sdtdh w16du wp14">
+<w:numbering xmlns:wpc="http://schemas.microsoft.com/office/word/2010/wordprocessingCanvas" xmlns:cx="http://schemas.microsoft.com/office/drawing/2014/chartex" xmlns:cx1="http://schemas.microsoft.com/office/drawing/2015/9/8/chartex" xmlns:cx2="http://schemas.microsoft.com/office/drawing/2015/10/21/chartex" xmlns:cx3="http://schemas.microsoft.com/office/drawing/2016/5/9/chartex" xmlns:cx4="http://schemas.microsoft.com/office/drawing/2016/5/10/chartex" xmlns:cx5="http://schemas.microsoft.com/office/drawing/2016/5/11/chartex" xmlns:cx6="http://schemas.microsoft.com/office/drawing/2016/5/12/chartex" xmlns:cx7="http://schemas.microsoft.com/office/drawing/2016/5/13/chartex" xmlns:cx8="http://schemas.microsoft.com/office/drawing/2016/5/14/chartex" xmlns:mc="http://schemas.openxmlformats.org/markup-compatibility/2006" xmlns:aink="http://schemas.microsoft.com/office/drawing/2016/ink" xmlns:am3d="http://schemas.microsoft.com/office/drawing/2017/model3d" xmlns:o="urn:schemas-microsoft-com:office:office" xmlns:oel="http://schemas.microsoft.com/office/2019/extlst" xmlns:r="http://schemas.openxmlformats.org/officeDocument/2006/relationships" xmlns:m="http://schemas.openxmlformats.org/officeDocument/2006/math" xmlns:v="urn:schemas-microsoft-com:vml" xmlns:wp14="http://schemas.microsoft.com/office/word/2010/wordprocessingDrawing" xmlns:wp="http://schemas.openxmlformats.org/drawingml/2006/wordprocessingDrawing" xmlns:w10="urn:schemas-microsoft-com:office:word" xmlns:w="http://schemas.openxmlformats.org/wordprocessingml/2006/main" xmlns:w14="http://schemas.microsoft.com/office/word/2010/wordml" xmlns:w15="http://schemas.microsoft.com/office/word/2012/wordml" xmlns:w16cex="http://schemas.microsoft.com/office/word/2018/wordml/cex" xmlns:w16cid="http://schemas.microsoft.com/office/word/2016/wordml/cid" xmlns:w16="http://schemas.microsoft.com/office/word/2018/wordml" xmlns:w16du="http://schemas.microsoft.com/office/word/2023/wordml/word16du" xmlns:w16sdtdh="http://schemas.microsoft.com/office/word/2020/wordml/sdtdatahash" xmlns:w16sdtfl="http://schemas.microsoft.com/office/word/2024/wordml/sdtformatlock" xmlns:w16se="http://schemas.microsoft.com/office/word/2015/wordml/symex" xmlns:wpg="http://schemas.microsoft.com/office/word/2010/wordprocessingGroup" xmlns:wpi="http://schemas.microsoft.com/office/word/2010/wordprocessingInk" xmlns:wne="http://schemas.microsoft.com/office/word/2006/wordml" xmlns:wps="http://schemas.microsoft.com/office/word/2010/wordprocessingShape" mc:Ignorable="w14 w15 w16se w16cid w16 w16cex w16sdtdh w16sdtfl w16du wp14">
   <w:abstractNum w:abstractNumId="0" w15:restartNumberingAfterBreak="0">
     <w:nsid w:val="00000001"/>
     <w:multiLevelType w:val="singleLevel"/>
@@ -4570,12 +5369,12 @@
 </file>
 
 <file path=word/styles.xml><?xml version="1.0" encoding="utf-8"?>
-<w:styles xmlns:mc="http://schemas.openxmlformats.org/markup-compatibility/2006" xmlns:r="http://schemas.openxmlformats.org/officeDocument/2006/relationships" xmlns:w="http://schemas.openxmlformats.org/wordprocessingml/2006/main" xmlns:w14="http://schemas.microsoft.com/office/word/2010/wordml" xmlns:w15="http://schemas.microsoft.com/office/word/2012/wordml" xmlns:w16cex="http://schemas.microsoft.com/office/word/2018/wordml/cex" xmlns:w16cid="http://schemas.microsoft.com/office/word/2016/wordml/cid" xmlns:w16="http://schemas.microsoft.com/office/word/2018/wordml" xmlns:w16du="http://schemas.microsoft.com/office/word/2023/wordml/word16du" xmlns:w16sdtdh="http://schemas.microsoft.com/office/word/2020/wordml/sdtdatahash" xmlns:w16se="http://schemas.microsoft.com/office/word/2015/wordml/symex" mc:Ignorable="w14 w15 w16se w16cid w16 w16cex w16sdtdh w16du">
+<w:styles xmlns:mc="http://schemas.openxmlformats.org/markup-compatibility/2006" xmlns:r="http://schemas.openxmlformats.org/officeDocument/2006/relationships" xmlns:w="http://schemas.openxmlformats.org/wordprocessingml/2006/main" xmlns:w14="http://schemas.microsoft.com/office/word/2010/wordml" xmlns:w15="http://schemas.microsoft.com/office/word/2012/wordml" xmlns:w16cex="http://schemas.microsoft.com/office/word/2018/wordml/cex" xmlns:w16cid="http://schemas.microsoft.com/office/word/2016/wordml/cid" xmlns:w16="http://schemas.microsoft.com/office/word/2018/wordml" xmlns:w16du="http://schemas.microsoft.com/office/word/2023/wordml/word16du" xmlns:w16sdtdh="http://schemas.microsoft.com/office/word/2020/wordml/sdtdatahash" xmlns:w16sdtfl="http://schemas.microsoft.com/office/word/2024/wordml/sdtformatlock" xmlns:w16se="http://schemas.microsoft.com/office/word/2015/wordml/symex" mc:Ignorable="w14 w15 w16se w16cid w16 w16cex w16sdtdh w16sdtfl w16du">
   <w:docDefaults>
     <w:rPrDefault>
       <w:rPr>
         <w:rFonts w:ascii="Times New Roman" w:eastAsia="Times New Roman" w:hAnsi="Times New Roman" w:cs="Times New Roman"/>
-        <w:lang w:eastAsia="en-GB" w:bidi="ar-SA"/>
+        <w:lang w:val="el-GR" w:eastAsia="en-GB" w:bidi="ar-SA"/>
       </w:rPr>
     </w:rPrDefault>
     <w:pPrDefault/>
@@ -4967,7 +5766,7 @@
     <w:rPr>
       <w:sz w:val="24"/>
       <w:szCs w:val="24"/>
-      <w:lang w:val="el-GR" w:eastAsia="ar-SA"/>
+      <w:lang w:eastAsia="ar-SA"/>
     </w:rPr>
   </w:style>
   <w:style w:type="paragraph" w:styleId="1">
@@ -5231,7 +6030,7 @@
     <w:rPr>
       <w:color w:val="00000A"/>
       <w:sz w:val="24"/>
-      <w:lang w:val="el-GR" w:eastAsia="zh-CN"/>
+      <w:lang w:eastAsia="zh-CN"/>
     </w:rPr>
   </w:style>
   <w:style w:type="character" w:styleId="ae">

</xml_diff>